<commit_message>
add wais and vineland to mod 3
</commit_message>
<xml_diff>
--- a/recommendation_test.docx
+++ b/recommendation_test.docx
@@ -5,7 +5,6 @@
     <w:p>
       <w:pPr>
         <w:widowControl w:val="0"/>
-        <w:spacing w:line="240" w:lineRule="auto"/>
         <w:jc w:val="center"/>
         <w:rPr>
           <w:rFonts w:ascii="Georgia" w:eastAsia="Georgia" w:hAnsi="Georgia" w:cs="Georgia"/>
@@ -18,7 +17,6 @@
     <w:p>
       <w:pPr>
         <w:widowControl w:val="0"/>
-        <w:spacing w:line="240" w:lineRule="auto"/>
         <w:jc w:val="center"/>
         <w:rPr>
           <w:rFonts w:ascii="Georgia" w:eastAsia="Georgia" w:hAnsi="Georgia" w:cs="Georgia"/>
@@ -39,7 +37,6 @@
     <w:p>
       <w:pPr>
         <w:widowControl w:val="0"/>
-        <w:spacing w:line="240" w:lineRule="auto"/>
         <w:rPr>
           <w:rFonts w:ascii="Georgia" w:eastAsia="Georgia" w:hAnsi="Georgia" w:cs="Georgia"/>
           <w:b/>
@@ -52,7 +49,6 @@
     <w:p>
       <w:pPr>
         <w:widowControl w:val="0"/>
-        <w:spacing w:line="240" w:lineRule="auto"/>
         <w:rPr>
           <w:rFonts w:ascii="Georgia" w:eastAsia="Georgia" w:hAnsi="Georgia" w:cs="Georgia"/>
           <w:sz w:val="24"/>
@@ -82,19 +78,17 @@
     <w:p>
       <w:pPr>
         <w:widowControl w:val="0"/>
-        <w:spacing w:line="240" w:lineRule="auto"/>
-        <w:rPr>
-          <w:rFonts w:ascii="Georgia" w:eastAsia="Georgia" w:hAnsi="Georgia" w:cs="Georgia"/>
-          <w:b/>
-          <w:sz w:val="24"/>
-          <w:szCs w:val="24"/>
-        </w:rPr>
-      </w:pPr>
-    </w:p>
-    <w:p>
-      <w:pPr>
-        <w:widowControl w:val="0"/>
-        <w:spacing w:line="240" w:lineRule="auto"/>
+        <w:rPr>
+          <w:rFonts w:ascii="Georgia" w:eastAsia="Georgia" w:hAnsi="Georgia" w:cs="Georgia"/>
+          <w:b/>
+          <w:sz w:val="24"/>
+          <w:szCs w:val="24"/>
+        </w:rPr>
+      </w:pPr>
+    </w:p>
+    <w:p>
+      <w:pPr>
+        <w:widowControl w:val="0"/>
         <w:rPr>
           <w:rFonts w:ascii="Georgia" w:eastAsia="Georgia" w:hAnsi="Georgia" w:cs="Georgia"/>
           <w:b/>
@@ -181,18 +175,16 @@
     <w:p>
       <w:pPr>
         <w:widowControl w:val="0"/>
-        <w:spacing w:line="240" w:lineRule="auto"/>
-        <w:rPr>
-          <w:rFonts w:ascii="Georgia" w:eastAsia="Georgia" w:hAnsi="Georgia" w:cs="Georgia"/>
-          <w:sz w:val="24"/>
-          <w:szCs w:val="24"/>
-        </w:rPr>
-      </w:pPr>
-    </w:p>
-    <w:p>
-      <w:pPr>
-        <w:widowControl w:val="0"/>
-        <w:spacing w:line="240" w:lineRule="auto"/>
+        <w:rPr>
+          <w:rFonts w:ascii="Georgia" w:eastAsia="Georgia" w:hAnsi="Georgia" w:cs="Georgia"/>
+          <w:sz w:val="24"/>
+          <w:szCs w:val="24"/>
+        </w:rPr>
+      </w:pPr>
+    </w:p>
+    <w:p>
+      <w:pPr>
+        <w:widowControl w:val="0"/>
         <w:rPr>
           <w:rFonts w:ascii="Georgia" w:eastAsia="Georgia" w:hAnsi="Georgia" w:cs="Georgia"/>
           <w:b/>
@@ -223,19 +215,17 @@
     <w:p>
       <w:pPr>
         <w:widowControl w:val="0"/>
-        <w:spacing w:line="240" w:lineRule="auto"/>
-        <w:rPr>
-          <w:rFonts w:ascii="Georgia" w:eastAsia="Georgia" w:hAnsi="Georgia" w:cs="Georgia"/>
-          <w:b/>
-          <w:sz w:val="24"/>
-          <w:szCs w:val="24"/>
-        </w:rPr>
-      </w:pPr>
-    </w:p>
-    <w:p>
-      <w:pPr>
-        <w:widowControl w:val="0"/>
-        <w:spacing w:line="240" w:lineRule="auto"/>
+        <w:rPr>
+          <w:rFonts w:ascii="Georgia" w:eastAsia="Georgia" w:hAnsi="Georgia" w:cs="Georgia"/>
+          <w:b/>
+          <w:sz w:val="24"/>
+          <w:szCs w:val="24"/>
+        </w:rPr>
+      </w:pPr>
+    </w:p>
+    <w:p>
+      <w:pPr>
+        <w:widowControl w:val="0"/>
         <w:rPr>
           <w:rFonts w:ascii="Georgia" w:eastAsia="Georgia" w:hAnsi="Georgia" w:cs="Georgia"/>
           <w:sz w:val="24"/>
@@ -271,7 +261,6 @@
     <w:p>
       <w:pPr>
         <w:widowControl w:val="0"/>
-        <w:spacing w:line="240" w:lineRule="auto"/>
         <w:rPr>
           <w:rFonts w:ascii="Georgia" w:eastAsia="Georgia" w:hAnsi="Georgia" w:cs="Georgia"/>
           <w:sz w:val="24"/>
@@ -290,7 +279,6 @@
     <w:p>
       <w:pPr>
         <w:widowControl w:val="0"/>
-        <w:spacing w:line="240" w:lineRule="auto"/>
         <w:rPr>
           <w:rFonts w:ascii="Georgia" w:eastAsia="Georgia" w:hAnsi="Georgia" w:cs="Georgia"/>
           <w:sz w:val="24"/>
@@ -326,7 +314,6 @@
     <w:p>
       <w:pPr>
         <w:widowControl w:val="0"/>
-        <w:spacing w:line="240" w:lineRule="auto"/>
         <w:ind w:left="720"/>
         <w:rPr>
           <w:rFonts w:ascii="Georgia" w:eastAsia="Georgia" w:hAnsi="Georgia" w:cs="Georgia"/>
@@ -339,7 +326,6 @@
     <w:p>
       <w:pPr>
         <w:widowControl w:val="0"/>
-        <w:spacing w:line="240" w:lineRule="auto"/>
         <w:rPr>
           <w:rFonts w:ascii="Georgia" w:eastAsia="Georgia" w:hAnsi="Georgia" w:cs="Georgia"/>
           <w:b/>
@@ -370,18 +356,16 @@
     <w:p>
       <w:pPr>
         <w:widowControl w:val="0"/>
-        <w:spacing w:line="240" w:lineRule="auto"/>
-        <w:rPr>
-          <w:rFonts w:ascii="Georgia" w:eastAsia="Georgia" w:hAnsi="Georgia" w:cs="Georgia"/>
-          <w:sz w:val="24"/>
-          <w:szCs w:val="24"/>
-        </w:rPr>
-      </w:pPr>
-    </w:p>
-    <w:p>
-      <w:pPr>
-        <w:widowControl w:val="0"/>
-        <w:spacing w:line="240" w:lineRule="auto"/>
+        <w:rPr>
+          <w:rFonts w:ascii="Georgia" w:eastAsia="Georgia" w:hAnsi="Georgia" w:cs="Georgia"/>
+          <w:sz w:val="24"/>
+          <w:szCs w:val="24"/>
+        </w:rPr>
+      </w:pPr>
+    </w:p>
+    <w:p>
+      <w:pPr>
+        <w:widowControl w:val="0"/>
         <w:rPr>
           <w:rFonts w:ascii="Georgia" w:eastAsia="Georgia" w:hAnsi="Georgia" w:cs="Georgia"/>
           <w:sz w:val="24"/>
@@ -409,18 +393,16 @@
     <w:p>
       <w:pPr>
         <w:widowControl w:val="0"/>
-        <w:spacing w:line="240" w:lineRule="auto"/>
-        <w:rPr>
-          <w:rFonts w:ascii="Georgia" w:eastAsia="Georgia" w:hAnsi="Georgia" w:cs="Georgia"/>
-          <w:sz w:val="24"/>
-          <w:szCs w:val="24"/>
-        </w:rPr>
-      </w:pPr>
-    </w:p>
-    <w:p>
-      <w:pPr>
-        <w:widowControl w:val="0"/>
-        <w:spacing w:line="240" w:lineRule="auto"/>
+        <w:rPr>
+          <w:rFonts w:ascii="Georgia" w:eastAsia="Georgia" w:hAnsi="Georgia" w:cs="Georgia"/>
+          <w:sz w:val="24"/>
+          <w:szCs w:val="24"/>
+        </w:rPr>
+      </w:pPr>
+    </w:p>
+    <w:p>
+      <w:pPr>
+        <w:widowControl w:val="0"/>
         <w:rPr>
           <w:rFonts w:ascii="Georgia" w:eastAsia="Georgia" w:hAnsi="Georgia" w:cs="Georgia"/>
           <w:sz w:val="24"/>
@@ -448,7 +430,6 @@
     <w:p>
       <w:pPr>
         <w:widowControl w:val="0"/>
-        <w:spacing w:line="240" w:lineRule="auto"/>
         <w:rPr>
           <w:rFonts w:ascii="Georgia" w:eastAsia="Georgia" w:hAnsi="Georgia" w:cs="Georgia"/>
           <w:sz w:val="24"/>
@@ -503,7 +484,6 @@
           <w:ilvl w:val="0"/>
           <w:numId w:val="5"/>
         </w:numPr>
-        <w:spacing w:line="240" w:lineRule="auto"/>
         <w:rPr>
           <w:rFonts w:ascii="Georgia" w:eastAsia="Georgia" w:hAnsi="Georgia" w:cs="Georgia"/>
           <w:sz w:val="24"/>
@@ -546,7 +526,6 @@
     <w:p>
       <w:pPr>
         <w:widowControl w:val="0"/>
-        <w:spacing w:line="240" w:lineRule="auto"/>
         <w:rPr>
           <w:rFonts w:ascii="Georgia" w:eastAsia="Georgia" w:hAnsi="Georgia" w:cs="Georgia"/>
           <w:b/>
@@ -559,7 +538,6 @@
     <w:p>
       <w:pPr>
         <w:widowControl w:val="0"/>
-        <w:spacing w:line="240" w:lineRule="auto"/>
         <w:rPr>
           <w:rFonts w:ascii="Georgia" w:eastAsia="Georgia" w:hAnsi="Georgia" w:cs="Georgia"/>
           <w:sz w:val="24"/>
@@ -589,7 +567,6 @@
     <w:p>
       <w:pPr>
         <w:widowControl w:val="0"/>
-        <w:spacing w:line="240" w:lineRule="auto"/>
         <w:rPr>
           <w:rFonts w:ascii="Georgia" w:eastAsia="Georgia" w:hAnsi="Georgia" w:cs="Georgia"/>
           <w:sz w:val="24"/>
@@ -601,7 +578,6 @@
     <w:p>
       <w:pPr>
         <w:widowControl w:val="0"/>
-        <w:spacing w:line="240" w:lineRule="auto"/>
         <w:rPr>
           <w:rFonts w:ascii="Georgia" w:eastAsia="Georgia" w:hAnsi="Georgia" w:cs="Georgia"/>
           <w:sz w:val="24"/>
@@ -629,7 +605,6 @@
     <w:p>
       <w:pPr>
         <w:widowControl w:val="0"/>
-        <w:spacing w:line="240" w:lineRule="auto"/>
         <w:rPr>
           <w:rFonts w:ascii="Georgia" w:eastAsia="Georgia" w:hAnsi="Georgia" w:cs="Georgia"/>
           <w:sz w:val="24"/>
@@ -648,18 +623,16 @@
     <w:p>
       <w:pPr>
         <w:widowControl w:val="0"/>
-        <w:spacing w:line="240" w:lineRule="auto"/>
-        <w:rPr>
-          <w:rFonts w:ascii="Georgia" w:eastAsia="Georgia" w:hAnsi="Georgia" w:cs="Georgia"/>
-          <w:sz w:val="24"/>
-          <w:szCs w:val="24"/>
-        </w:rPr>
-      </w:pPr>
-    </w:p>
-    <w:p>
-      <w:pPr>
-        <w:widowControl w:val="0"/>
-        <w:spacing w:line="240" w:lineRule="auto"/>
+        <w:rPr>
+          <w:rFonts w:ascii="Georgia" w:eastAsia="Georgia" w:hAnsi="Georgia" w:cs="Georgia"/>
+          <w:sz w:val="24"/>
+          <w:szCs w:val="24"/>
+        </w:rPr>
+      </w:pPr>
+    </w:p>
+    <w:p>
+      <w:pPr>
+        <w:widowControl w:val="0"/>
         <w:rPr>
           <w:rFonts w:ascii="Georgia" w:eastAsia="Georgia" w:hAnsi="Georgia" w:cs="Georgia"/>
           <w:sz w:val="24"/>
@@ -687,7 +660,6 @@
     <w:p>
       <w:pPr>
         <w:widowControl w:val="0"/>
-        <w:spacing w:line="240" w:lineRule="auto"/>
         <w:rPr>
           <w:rFonts w:ascii="Georgia" w:eastAsia="Georgia" w:hAnsi="Georgia" w:cs="Georgia"/>
           <w:sz w:val="24"/>
@@ -706,7 +678,6 @@
     <w:p>
       <w:pPr>
         <w:widowControl w:val="0"/>
-        <w:spacing w:line="240" w:lineRule="auto"/>
         <w:rPr>
           <w:rFonts w:ascii="Georgia" w:eastAsia="Georgia" w:hAnsi="Georgia" w:cs="Georgia"/>
           <w:b/>
@@ -748,7 +719,6 @@
     <w:p>
       <w:pPr>
         <w:widowControl w:val="0"/>
-        <w:spacing w:line="240" w:lineRule="auto"/>
         <w:rPr>
           <w:rFonts w:ascii="Georgia" w:eastAsia="Georgia" w:hAnsi="Georgia" w:cs="Georgia"/>
           <w:sz w:val="24"/>
@@ -855,7 +825,6 @@
     </w:p>
     <w:p>
       <w:pPr>
-        <w:spacing w:line="240" w:lineRule="auto"/>
         <w:ind w:left="720"/>
         <w:rPr>
           <w:rFonts w:ascii="Georgia" w:eastAsia="Georgia" w:hAnsi="Georgia" w:cs="Georgia"/>
@@ -990,7 +959,6 @@
     </w:p>
     <w:p>
       <w:pPr>
-        <w:spacing w:line="240" w:lineRule="auto"/>
         <w:rPr>
           <w:rFonts w:ascii="Georgia" w:eastAsia="Georgia" w:hAnsi="Georgia" w:cs="Georgia"/>
           <w:i/>
@@ -1058,7 +1026,6 @@
     </w:p>
     <w:p>
       <w:pPr>
-        <w:spacing w:line="240" w:lineRule="auto"/>
         <w:rPr>
           <w:rFonts w:ascii="Georgia" w:eastAsia="Georgia" w:hAnsi="Georgia" w:cs="Georgia"/>
           <w:b/>
@@ -1146,18 +1113,16 @@
     </w:p>
     <w:p>
       <w:pPr>
-        <w:spacing w:line="240" w:lineRule="auto"/>
-        <w:rPr>
-          <w:rFonts w:ascii="Georgia" w:eastAsia="Georgia" w:hAnsi="Georgia" w:cs="Georgia"/>
-          <w:b/>
-          <w:sz w:val="24"/>
-          <w:szCs w:val="24"/>
-        </w:rPr>
-      </w:pPr>
-    </w:p>
-    <w:p>
-      <w:pPr>
-        <w:spacing w:line="240" w:lineRule="auto"/>
+        <w:rPr>
+          <w:rFonts w:ascii="Georgia" w:eastAsia="Georgia" w:hAnsi="Georgia" w:cs="Georgia"/>
+          <w:b/>
+          <w:sz w:val="24"/>
+          <w:szCs w:val="24"/>
+        </w:rPr>
+      </w:pPr>
+    </w:p>
+    <w:p>
+      <w:pPr>
         <w:rPr>
           <w:rFonts w:ascii="Georgia" w:eastAsia="Georgia" w:hAnsi="Georgia" w:cs="Georgia"/>
           <w:b/>
@@ -1177,7 +1142,6 @@
     </w:p>
     <w:p>
       <w:pPr>
-        <w:spacing w:line="240" w:lineRule="auto"/>
         <w:rPr>
           <w:rFonts w:ascii="Georgia" w:eastAsia="Georgia" w:hAnsi="Georgia" w:cs="Georgia"/>
           <w:b/>
@@ -1210,7 +1174,6 @@
     </w:p>
     <w:p>
       <w:pPr>
-        <w:spacing w:line="240" w:lineRule="auto"/>
         <w:rPr>
           <w:rFonts w:ascii="Georgia" w:eastAsia="Georgia" w:hAnsi="Georgia" w:cs="Georgia"/>
           <w:b/>
@@ -1242,18 +1205,16 @@
     <w:p>
       <w:pPr>
         <w:widowControl w:val="0"/>
-        <w:spacing w:line="240" w:lineRule="auto"/>
-        <w:rPr>
-          <w:rFonts w:ascii="Georgia" w:eastAsia="Georgia" w:hAnsi="Georgia" w:cs="Georgia"/>
-          <w:sz w:val="24"/>
-          <w:szCs w:val="24"/>
-        </w:rPr>
-      </w:pPr>
-    </w:p>
-    <w:p>
-      <w:pPr>
-        <w:widowControl w:val="0"/>
-        <w:spacing w:line="240" w:lineRule="auto"/>
+        <w:rPr>
+          <w:rFonts w:ascii="Georgia" w:eastAsia="Georgia" w:hAnsi="Georgia" w:cs="Georgia"/>
+          <w:sz w:val="24"/>
+          <w:szCs w:val="24"/>
+        </w:rPr>
+      </w:pPr>
+    </w:p>
+    <w:p>
+      <w:pPr>
+        <w:widowControl w:val="0"/>
         <w:rPr>
           <w:rFonts w:ascii="Georgia" w:eastAsia="Georgia" w:hAnsi="Georgia" w:cs="Georgia"/>
           <w:sz w:val="24"/>
@@ -1272,18 +1233,16 @@
     <w:p>
       <w:pPr>
         <w:widowControl w:val="0"/>
-        <w:spacing w:line="240" w:lineRule="auto"/>
-        <w:rPr>
-          <w:rFonts w:ascii="Georgia" w:eastAsia="Georgia" w:hAnsi="Georgia" w:cs="Georgia"/>
-          <w:sz w:val="24"/>
-          <w:szCs w:val="24"/>
-        </w:rPr>
-      </w:pPr>
-    </w:p>
-    <w:p>
-      <w:pPr>
-        <w:widowControl w:val="0"/>
-        <w:spacing w:line="240" w:lineRule="auto"/>
+        <w:rPr>
+          <w:rFonts w:ascii="Georgia" w:eastAsia="Georgia" w:hAnsi="Georgia" w:cs="Georgia"/>
+          <w:sz w:val="24"/>
+          <w:szCs w:val="24"/>
+        </w:rPr>
+      </w:pPr>
+    </w:p>
+    <w:p>
+      <w:pPr>
+        <w:widowControl w:val="0"/>
         <w:rPr>
           <w:rFonts w:ascii="Georgia" w:eastAsia="Georgia" w:hAnsi="Georgia" w:cs="Georgia"/>
           <w:sz w:val="24"/>
@@ -1301,7 +1260,6 @@
     </w:p>
     <w:p>
       <w:pPr>
-        <w:spacing w:line="240" w:lineRule="auto"/>
         <w:rPr>
           <w:rFonts w:ascii="Georgia" w:eastAsia="Georgia" w:hAnsi="Georgia" w:cs="Georgia"/>
           <w:b/>
@@ -1332,7 +1290,6 @@
     </w:p>
     <w:p>
       <w:pPr>
-        <w:spacing w:line="240" w:lineRule="auto"/>
         <w:rPr>
           <w:rFonts w:ascii="Georgia" w:eastAsia="Georgia" w:hAnsi="Georgia" w:cs="Georgia"/>
           <w:b/>
@@ -1347,7 +1304,6 @@
         <w:tabs>
           <w:tab w:val="center" w:pos="4680"/>
         </w:tabs>
-        <w:spacing w:line="240" w:lineRule="auto"/>
         <w:rPr>
           <w:rFonts w:ascii="Georgia" w:eastAsia="Georgia" w:hAnsi="Georgia" w:cs="Georgia"/>
           <w:sz w:val="24"/>
@@ -1375,19 +1331,17 @@
     <w:p>
       <w:pPr>
         <w:widowControl w:val="0"/>
-        <w:spacing w:line="240" w:lineRule="auto"/>
-        <w:rPr>
-          <w:rFonts w:ascii="Georgia" w:eastAsia="Georgia" w:hAnsi="Georgia" w:cs="Georgia"/>
-          <w:b/>
-          <w:sz w:val="24"/>
-          <w:szCs w:val="24"/>
-        </w:rPr>
-      </w:pPr>
-    </w:p>
-    <w:p>
-      <w:pPr>
-        <w:widowControl w:val="0"/>
-        <w:spacing w:line="240" w:lineRule="auto"/>
+        <w:rPr>
+          <w:rFonts w:ascii="Georgia" w:eastAsia="Georgia" w:hAnsi="Georgia" w:cs="Georgia"/>
+          <w:b/>
+          <w:sz w:val="24"/>
+          <w:szCs w:val="24"/>
+        </w:rPr>
+      </w:pPr>
+    </w:p>
+    <w:p>
+      <w:pPr>
+        <w:widowControl w:val="0"/>
         <w:rPr>
           <w:rFonts w:ascii="Georgia" w:eastAsia="Georgia" w:hAnsi="Georgia" w:cs="Georgia"/>
           <w:sz w:val="24"/>
@@ -1441,18 +1395,16 @@
     <w:p>
       <w:pPr>
         <w:widowControl w:val="0"/>
-        <w:spacing w:line="240" w:lineRule="auto"/>
-        <w:rPr>
-          <w:rFonts w:ascii="Georgia" w:eastAsia="Georgia" w:hAnsi="Georgia" w:cs="Georgia"/>
-          <w:sz w:val="24"/>
-          <w:szCs w:val="24"/>
-        </w:rPr>
-      </w:pPr>
-    </w:p>
-    <w:p>
-      <w:pPr>
-        <w:widowControl w:val="0"/>
-        <w:spacing w:line="240" w:lineRule="auto"/>
+        <w:rPr>
+          <w:rFonts w:ascii="Georgia" w:eastAsia="Georgia" w:hAnsi="Georgia" w:cs="Georgia"/>
+          <w:sz w:val="24"/>
+          <w:szCs w:val="24"/>
+        </w:rPr>
+      </w:pPr>
+    </w:p>
+    <w:p>
+      <w:pPr>
+        <w:widowControl w:val="0"/>
         <w:rPr>
           <w:rFonts w:ascii="Georgia" w:eastAsia="Georgia" w:hAnsi="Georgia" w:cs="Georgia"/>
           <w:sz w:val="24"/>
@@ -1471,18 +1423,16 @@
     <w:p>
       <w:pPr>
         <w:widowControl w:val="0"/>
-        <w:spacing w:line="240" w:lineRule="auto"/>
-        <w:rPr>
-          <w:rFonts w:ascii="Georgia" w:eastAsia="Georgia" w:hAnsi="Georgia" w:cs="Georgia"/>
-          <w:sz w:val="24"/>
-          <w:szCs w:val="24"/>
-        </w:rPr>
-      </w:pPr>
-    </w:p>
-    <w:p>
-      <w:pPr>
-        <w:widowControl w:val="0"/>
-        <w:spacing w:line="240" w:lineRule="auto"/>
+        <w:rPr>
+          <w:rFonts w:ascii="Georgia" w:eastAsia="Georgia" w:hAnsi="Georgia" w:cs="Georgia"/>
+          <w:sz w:val="24"/>
+          <w:szCs w:val="24"/>
+        </w:rPr>
+      </w:pPr>
+    </w:p>
+    <w:p>
+      <w:pPr>
+        <w:widowControl w:val="0"/>
         <w:rPr>
           <w:rFonts w:ascii="Georgia" w:eastAsia="Georgia" w:hAnsi="Georgia" w:cs="Georgia"/>
           <w:sz w:val="24"/>
@@ -1511,18 +1461,16 @@
     <w:p>
       <w:pPr>
         <w:widowControl w:val="0"/>
-        <w:spacing w:line="240" w:lineRule="auto"/>
-        <w:rPr>
-          <w:rFonts w:ascii="Georgia" w:eastAsia="Georgia" w:hAnsi="Georgia" w:cs="Georgia"/>
-          <w:sz w:val="24"/>
-          <w:szCs w:val="24"/>
-        </w:rPr>
-      </w:pPr>
-    </w:p>
-    <w:p>
-      <w:pPr>
-        <w:widowControl w:val="0"/>
-        <w:spacing w:line="240" w:lineRule="auto"/>
+        <w:rPr>
+          <w:rFonts w:ascii="Georgia" w:eastAsia="Georgia" w:hAnsi="Georgia" w:cs="Georgia"/>
+          <w:sz w:val="24"/>
+          <w:szCs w:val="24"/>
+        </w:rPr>
+      </w:pPr>
+    </w:p>
+    <w:p>
+      <w:pPr>
+        <w:widowControl w:val="0"/>
         <w:rPr>
           <w:rFonts w:ascii="Georgia" w:eastAsia="Georgia" w:hAnsi="Georgia" w:cs="Georgia"/>
           <w:sz w:val="24"/>
@@ -1540,7 +1488,6 @@
     </w:p>
     <w:p>
       <w:pPr>
-        <w:spacing w:line="240" w:lineRule="auto"/>
         <w:rPr>
           <w:rFonts w:ascii="Georgia" w:eastAsia="Georgia" w:hAnsi="Georgia" w:cs="Georgia"/>
           <w:b/>
@@ -1552,7 +1499,6 @@
     </w:p>
     <w:p>
       <w:pPr>
-        <w:spacing w:line="240" w:lineRule="auto"/>
         <w:rPr>
           <w:rFonts w:ascii="Georgia" w:eastAsia="Georgia" w:hAnsi="Georgia" w:cs="Georgia"/>
           <w:b/>
@@ -1567,7 +1513,6 @@
     </w:p>
     <w:p>
       <w:pPr>
-        <w:spacing w:line="240" w:lineRule="auto"/>
         <w:rPr>
           <w:rFonts w:ascii="Georgia" w:eastAsia="Georgia" w:hAnsi="Georgia" w:cs="Georgia"/>
           <w:sz w:val="24"/>
@@ -1589,7 +1534,6 @@
     <w:p>
       <w:pPr>
         <w:widowControl w:val="0"/>
-        <w:spacing w:line="240" w:lineRule="auto"/>
         <w:rPr>
           <w:rFonts w:ascii="Georgia" w:eastAsia="Georgia" w:hAnsi="Georgia" w:cs="Georgia"/>
           <w:sz w:val="24"/>
@@ -1617,7 +1561,6 @@
     <w:p>
       <w:pPr>
         <w:widowControl w:val="0"/>
-        <w:spacing w:line="240" w:lineRule="auto"/>
         <w:rPr>
           <w:rFonts w:ascii="Georgia" w:eastAsia="Georgia" w:hAnsi="Georgia" w:cs="Georgia"/>
           <w:sz w:val="24"/>
@@ -1675,7 +1618,6 @@
           <w:ilvl w:val="0"/>
           <w:numId w:val="3"/>
         </w:numPr>
-        <w:spacing w:line="240" w:lineRule="auto"/>
         <w:rPr>
           <w:rFonts w:ascii="Georgia" w:eastAsia="Georgia" w:hAnsi="Georgia" w:cs="Georgia"/>
           <w:sz w:val="24"/>
@@ -1694,7 +1636,6 @@
     <w:p>
       <w:pPr>
         <w:widowControl w:val="0"/>
-        <w:spacing w:line="240" w:lineRule="auto"/>
         <w:rPr>
           <w:rFonts w:ascii="Georgia" w:eastAsia="Georgia" w:hAnsi="Georgia" w:cs="Georgia"/>
           <w:sz w:val="24"/>
@@ -1752,7 +1693,6 @@
           <w:ilvl w:val="0"/>
           <w:numId w:val="3"/>
         </w:numPr>
-        <w:spacing w:line="240" w:lineRule="auto"/>
         <w:rPr>
           <w:rFonts w:ascii="Georgia" w:eastAsia="Georgia" w:hAnsi="Georgia" w:cs="Georgia"/>
           <w:sz w:val="24"/>
@@ -1771,7 +1711,6 @@
     <w:p>
       <w:pPr>
         <w:widowControl w:val="0"/>
-        <w:spacing w:line="240" w:lineRule="auto"/>
         <w:rPr>
           <w:rFonts w:ascii="Georgia" w:eastAsia="Georgia" w:hAnsi="Georgia" w:cs="Georgia"/>
           <w:sz w:val="24"/>
@@ -1838,7 +1777,6 @@
           <w:ilvl w:val="0"/>
           <w:numId w:val="3"/>
         </w:numPr>
-        <w:spacing w:line="240" w:lineRule="auto"/>
         <w:rPr>
           <w:rFonts w:ascii="Georgia" w:eastAsia="Georgia" w:hAnsi="Georgia" w:cs="Georgia"/>
           <w:sz w:val="24"/>
@@ -1857,18 +1795,16 @@
     <w:p>
       <w:pPr>
         <w:widowControl w:val="0"/>
-        <w:spacing w:line="240" w:lineRule="auto"/>
-        <w:rPr>
-          <w:rFonts w:ascii="Georgia" w:eastAsia="Georgia" w:hAnsi="Georgia" w:cs="Georgia"/>
-          <w:sz w:val="24"/>
-          <w:szCs w:val="24"/>
-        </w:rPr>
-      </w:pPr>
-    </w:p>
-    <w:p>
-      <w:pPr>
-        <w:widowControl w:val="0"/>
-        <w:spacing w:line="240" w:lineRule="auto"/>
+        <w:rPr>
+          <w:rFonts w:ascii="Georgia" w:eastAsia="Georgia" w:hAnsi="Georgia" w:cs="Georgia"/>
+          <w:sz w:val="24"/>
+          <w:szCs w:val="24"/>
+        </w:rPr>
+      </w:pPr>
+    </w:p>
+    <w:p>
+      <w:pPr>
+        <w:widowControl w:val="0"/>
         <w:rPr>
           <w:rFonts w:ascii="Georgia" w:eastAsia="Georgia" w:hAnsi="Georgia" w:cs="Georgia"/>
           <w:sz w:val="24"/>
@@ -1887,7 +1823,6 @@
     <w:p>
       <w:pPr>
         <w:widowControl w:val="0"/>
-        <w:spacing w:line="240" w:lineRule="auto"/>
         <w:rPr>
           <w:rFonts w:ascii="Georgia" w:eastAsia="Georgia" w:hAnsi="Georgia" w:cs="Georgia"/>
           <w:sz w:val="24"/>
@@ -1946,7 +1881,6 @@
           <w:ilvl w:val="0"/>
           <w:numId w:val="3"/>
         </w:numPr>
-        <w:spacing w:line="240" w:lineRule="auto"/>
         <w:rPr>
           <w:rFonts w:ascii="Georgia" w:eastAsia="Georgia" w:hAnsi="Georgia" w:cs="Georgia"/>
           <w:sz w:val="24"/>
@@ -1965,18 +1899,16 @@
     <w:p>
       <w:pPr>
         <w:widowControl w:val="0"/>
-        <w:spacing w:line="240" w:lineRule="auto"/>
-        <w:rPr>
-          <w:rFonts w:ascii="Georgia" w:eastAsia="Georgia" w:hAnsi="Georgia" w:cs="Georgia"/>
-          <w:sz w:val="24"/>
-          <w:szCs w:val="24"/>
-        </w:rPr>
-      </w:pPr>
-    </w:p>
-    <w:p>
-      <w:pPr>
-        <w:widowControl w:val="0"/>
-        <w:spacing w:line="240" w:lineRule="auto"/>
+        <w:rPr>
+          <w:rFonts w:ascii="Georgia" w:eastAsia="Georgia" w:hAnsi="Georgia" w:cs="Georgia"/>
+          <w:sz w:val="24"/>
+          <w:szCs w:val="24"/>
+        </w:rPr>
+      </w:pPr>
+    </w:p>
+    <w:p>
+      <w:pPr>
+        <w:widowControl w:val="0"/>
         <w:rPr>
           <w:rFonts w:ascii="Georgia" w:eastAsia="Georgia" w:hAnsi="Georgia" w:cs="Georgia"/>
           <w:sz w:val="24"/>
@@ -2033,7 +1965,6 @@
           <w:ilvl w:val="0"/>
           <w:numId w:val="3"/>
         </w:numPr>
-        <w:spacing w:line="240" w:lineRule="auto"/>
         <w:rPr>
           <w:rFonts w:ascii="Georgia" w:eastAsia="Georgia" w:hAnsi="Georgia" w:cs="Georgia"/>
           <w:sz w:val="24"/>
@@ -2052,18 +1983,16 @@
     <w:p>
       <w:pPr>
         <w:widowControl w:val="0"/>
-        <w:spacing w:line="240" w:lineRule="auto"/>
-        <w:rPr>
-          <w:rFonts w:ascii="Georgia" w:eastAsia="Georgia" w:hAnsi="Georgia" w:cs="Georgia"/>
-          <w:sz w:val="24"/>
-          <w:szCs w:val="24"/>
-        </w:rPr>
-      </w:pPr>
-    </w:p>
-    <w:p>
-      <w:pPr>
-        <w:widowControl w:val="0"/>
-        <w:spacing w:line="240" w:lineRule="auto"/>
+        <w:rPr>
+          <w:rFonts w:ascii="Georgia" w:eastAsia="Georgia" w:hAnsi="Georgia" w:cs="Georgia"/>
+          <w:sz w:val="24"/>
+          <w:szCs w:val="24"/>
+        </w:rPr>
+      </w:pPr>
+    </w:p>
+    <w:p>
+      <w:pPr>
+        <w:widowControl w:val="0"/>
         <w:rPr>
           <w:rFonts w:ascii="Georgia" w:eastAsia="Georgia" w:hAnsi="Georgia" w:cs="Georgia"/>
           <w:sz w:val="24"/>
@@ -2121,7 +2050,6 @@
           <w:ilvl w:val="0"/>
           <w:numId w:val="3"/>
         </w:numPr>
-        <w:spacing w:line="240" w:lineRule="auto"/>
         <w:rPr>
           <w:rFonts w:ascii="Georgia" w:eastAsia="Georgia" w:hAnsi="Georgia" w:cs="Georgia"/>
           <w:sz w:val="24"/>
@@ -2140,18 +2068,16 @@
     <w:p>
       <w:pPr>
         <w:widowControl w:val="0"/>
-        <w:spacing w:line="240" w:lineRule="auto"/>
-        <w:rPr>
-          <w:rFonts w:ascii="Georgia" w:eastAsia="Georgia" w:hAnsi="Georgia" w:cs="Georgia"/>
-          <w:sz w:val="24"/>
-          <w:szCs w:val="24"/>
-        </w:rPr>
-      </w:pPr>
-    </w:p>
-    <w:p>
-      <w:pPr>
-        <w:widowControl w:val="0"/>
-        <w:spacing w:line="240" w:lineRule="auto"/>
+        <w:rPr>
+          <w:rFonts w:ascii="Georgia" w:eastAsia="Georgia" w:hAnsi="Georgia" w:cs="Georgia"/>
+          <w:sz w:val="24"/>
+          <w:szCs w:val="24"/>
+        </w:rPr>
+      </w:pPr>
+    </w:p>
+    <w:p>
+      <w:pPr>
+        <w:widowControl w:val="0"/>
         <w:rPr>
           <w:rFonts w:ascii="Georgia" w:eastAsia="Georgia" w:hAnsi="Georgia" w:cs="Georgia"/>
           <w:sz w:val="24"/>
@@ -2217,7 +2143,6 @@
           <w:ilvl w:val="0"/>
           <w:numId w:val="3"/>
         </w:numPr>
-        <w:spacing w:line="240" w:lineRule="auto"/>
         <w:rPr>
           <w:rFonts w:ascii="Georgia" w:eastAsia="Georgia" w:hAnsi="Georgia" w:cs="Georgia"/>
           <w:sz w:val="24"/>
@@ -2236,17 +2161,15 @@
     <w:p>
       <w:pPr>
         <w:widowControl w:val="0"/>
-        <w:spacing w:line="240" w:lineRule="auto"/>
-        <w:rPr>
-          <w:rFonts w:ascii="Georgia" w:eastAsia="Georgia" w:hAnsi="Georgia" w:cs="Georgia"/>
-          <w:sz w:val="24"/>
-          <w:szCs w:val="24"/>
-        </w:rPr>
-      </w:pPr>
-    </w:p>
-    <w:p>
-      <w:pPr>
-        <w:spacing w:line="240" w:lineRule="auto"/>
+        <w:rPr>
+          <w:rFonts w:ascii="Georgia" w:eastAsia="Georgia" w:hAnsi="Georgia" w:cs="Georgia"/>
+          <w:sz w:val="24"/>
+          <w:szCs w:val="24"/>
+        </w:rPr>
+      </w:pPr>
+    </w:p>
+    <w:p>
+      <w:pPr>
         <w:rPr>
           <w:rFonts w:ascii="Georgia" w:eastAsia="Georgia" w:hAnsi="Georgia" w:cs="Georgia"/>
           <w:sz w:val="24"/>
@@ -2273,7 +2196,6 @@
     </w:p>
     <w:p>
       <w:pPr>
-        <w:spacing w:line="240" w:lineRule="auto"/>
         <w:rPr>
           <w:rFonts w:ascii="Georgia" w:eastAsia="Georgia" w:hAnsi="Georgia" w:cs="Georgia"/>
           <w:i/>
@@ -2292,7 +2214,6 @@
     </w:p>
     <w:p>
       <w:pPr>
-        <w:spacing w:line="240" w:lineRule="auto"/>
         <w:rPr>
           <w:rFonts w:ascii="Georgia" w:eastAsia="Georgia" w:hAnsi="Georgia" w:cs="Georgia"/>
           <w:i/>
@@ -2303,7 +2224,6 @@
     </w:p>
     <w:p>
       <w:pPr>
-        <w:spacing w:line="240" w:lineRule="auto"/>
         <w:rPr>
           <w:rFonts w:ascii="Georgia" w:eastAsia="Georgia" w:hAnsi="Georgia" w:cs="Georgia"/>
           <w:sz w:val="24"/>
@@ -2324,7 +2244,6 @@
     </w:p>
     <w:p>
       <w:pPr>
-        <w:spacing w:line="240" w:lineRule="auto"/>
         <w:rPr>
           <w:rFonts w:ascii="Georgia" w:eastAsia="Georgia" w:hAnsi="Georgia" w:cs="Georgia"/>
           <w:b/>
@@ -2357,18 +2276,16 @@
     <w:p>
       <w:pPr>
         <w:widowControl w:val="0"/>
-        <w:spacing w:line="240" w:lineRule="auto"/>
-        <w:rPr>
-          <w:rFonts w:ascii="Georgia" w:eastAsia="Georgia" w:hAnsi="Georgia" w:cs="Georgia"/>
-          <w:b/>
-          <w:sz w:val="24"/>
-          <w:szCs w:val="24"/>
-        </w:rPr>
-      </w:pPr>
-    </w:p>
-    <w:p>
-      <w:pPr>
-        <w:spacing w:line="240" w:lineRule="auto"/>
+        <w:rPr>
+          <w:rFonts w:ascii="Georgia" w:eastAsia="Georgia" w:hAnsi="Georgia" w:cs="Georgia"/>
+          <w:b/>
+          <w:sz w:val="24"/>
+          <w:szCs w:val="24"/>
+        </w:rPr>
+      </w:pPr>
+    </w:p>
+    <w:p>
+      <w:pPr>
         <w:rPr>
           <w:rFonts w:ascii="Georgia" w:eastAsia="Georgia" w:hAnsi="Georgia" w:cs="Georgia"/>
           <w:sz w:val="24"/>
@@ -2386,7 +2303,6 @@
     </w:p>
     <w:p>
       <w:pPr>
-        <w:spacing w:line="240" w:lineRule="auto"/>
         <w:rPr>
           <w:rFonts w:ascii="Georgia" w:eastAsia="Georgia" w:hAnsi="Georgia" w:cs="Georgia"/>
           <w:sz w:val="24"/>
@@ -2408,31 +2324,35 @@
           <w:rStyle w:val="CustomStyle"/>
         </w:rPr>
         <w:t>I believe that {{Patient First Name}} would benefit from being seen by a developmental medical provider as part of comprehensive care related to the diagnosis described here. An appointment can be made by calling one of the following local specialty clinics or at URMC and Rochester Regional Health Center:</w:t>
+      </w:r>
+      <w:r>
+        <w:rPr>
+          <w:rStyle w:val="CustomStyle"/>
+        </w:rPr>
         <w:br/>
       </w:r>
     </w:p>
     <w:p>
       <w:pPr>
         <w:pStyle w:val="BulletNew"/>
+      </w:pPr>
+      <w:r>
+        <w:rPr>
+          <w:rStyle w:val="CustomStyle2"/>
+        </w:rPr>
+        <w:t>University of Rochester Medical Center, Levine Autism Clinic at 585-275-2986,</w:t>
+      </w:r>
+    </w:p>
+    <w:p>
+      <w:pPr>
         <w:ind w:left="720"/>
       </w:pPr>
-      <w:r>
-        <w:rPr>
-          <w:rStyle w:val="CustomStyle2"/>
-        </w:rPr>
-        <w:t>University of Rochester Medical Center, Levine Autism Clinic at 585-275-2986,</w:t>
-      </w:r>
-    </w:p>
-    <w:p>
-      <w:pPr>
-        <w:ind w:left="720"/>
-      </w:pPr>
-      <w:hyperlink r:id="rId14">
+      <w:hyperlink r:id="rId7">
         <w:r>
           <w:rPr>
             <w:rFonts w:ascii="Georgia" w:hAnsi="Georgia"/>
+            <w:color w:val="1155CC"/>
             <w:sz w:val="23"/>
-            <w:color w:val="1155cc"/>
             <w:u w:val="single"/>
           </w:rPr>
           <w:t>https:/www.urmc.rochester.edu/childrens-hospital/developmental-disabilities/services/levine.aspx</w:t>
@@ -2443,7 +2363,6 @@
     <w:p>
       <w:pPr>
         <w:pStyle w:val="BulletNew"/>
-        <w:ind w:left="720"/>
       </w:pPr>
       <w:r>
         <w:rPr>
@@ -2451,12 +2370,10 @@
         </w:rPr>
         <w:t xml:space="preserve">Rochester Regional Health Center, Developmental Behavioral Pediatrics Program at 585-922-4698, </w:t>
       </w:r>
-      <w:hyperlink r:id="rId15">
+      <w:hyperlink r:id="rId8">
         <w:r>
           <w:rPr>
-            <w:rFonts w:ascii="Georgia" w:hAnsi="Georgia"/>
-            <w:sz w:val="23"/>
-            <w:color w:val="1155cc"/>
+            <w:color w:val="1155CC"/>
             <w:u w:val="single"/>
           </w:rPr>
           <w:t>https://www.rochesterregional.org/services/pediatrics/developmental-behavioral-pediatrics-program</w:t>
@@ -2478,31 +2395,35 @@
           <w:rStyle w:val="CustomStyle"/>
         </w:rPr>
         <w:t>{{Patient First Name}} presents with a range of concerns related to mealtime behavior and food variety, so I recommend that {{Preferred Pronouns 2}} parents seek out support from one of the following local agencies. I am happy to discuss this in detail.</w:t>
+      </w:r>
+      <w:r>
+        <w:rPr>
+          <w:rStyle w:val="CustomStyle"/>
+        </w:rPr>
         <w:br/>
       </w:r>
     </w:p>
     <w:p>
       <w:pPr>
         <w:pStyle w:val="BulletNew"/>
+      </w:pPr>
+      <w:r>
+        <w:rPr>
+          <w:rStyle w:val="CustomStyle2"/>
+        </w:rPr>
+        <w:t xml:space="preserve">University of Rochester Medical Center - </w:t>
+      </w:r>
+    </w:p>
+    <w:p>
+      <w:pPr>
         <w:ind w:left="720"/>
       </w:pPr>
-      <w:r>
-        <w:rPr>
-          <w:rStyle w:val="CustomStyle2"/>
-        </w:rPr>
-        <w:t xml:space="preserve">University of Rochester Medical Center - </w:t>
-      </w:r>
-    </w:p>
-    <w:p>
-      <w:pPr>
-        <w:ind w:left="720"/>
-      </w:pPr>
-      <w:hyperlink r:id="rId16">
+      <w:hyperlink r:id="rId9">
         <w:r>
           <w:rPr>
             <w:rFonts w:ascii="Georgia" w:hAnsi="Georgia"/>
+            <w:color w:val="1155CC"/>
             <w:sz w:val="24"/>
-            <w:color w:val="1155cc"/>
             <w:u w:val="single"/>
           </w:rPr>
           <w:t>https://www.urmc.rochester.edu/childrens-hospital/developmental-disabilities/services/feeding-disorders.aspx</w:t>
@@ -2513,7 +2434,6 @@
     <w:p>
       <w:pPr>
         <w:pStyle w:val="BulletNew"/>
-        <w:ind w:left="720"/>
       </w:pPr>
       <w:r>
         <w:rPr>
@@ -2521,12 +2441,11 @@
         </w:rPr>
         <w:t xml:space="preserve">Step-by-Step - </w:t>
       </w:r>
-      <w:hyperlink r:id="rId17">
+      <w:hyperlink r:id="rId10">
         <w:r>
           <w:rPr>
-            <w:rFonts w:ascii="Georgia" w:hAnsi="Georgia"/>
+            <w:color w:val="1155CC"/>
             <w:sz w:val="24"/>
-            <w:color w:val="1155cc"/>
             <w:u w:val="single"/>
           </w:rPr>
           <w:t>https://www.sbstherapycenter.com/feeding-therapy</w:t>
@@ -2537,7 +2456,6 @@
     <w:p>
       <w:pPr>
         <w:pStyle w:val="BulletNew"/>
-        <w:ind w:left="720"/>
       </w:pPr>
       <w:r>
         <w:rPr>
@@ -2545,12 +2463,11 @@
         </w:rPr>
         <w:t xml:space="preserve">Mealtime Rediscovered - </w:t>
       </w:r>
-      <w:hyperlink r:id="rId18">
+      <w:hyperlink r:id="rId11">
         <w:r>
           <w:rPr>
-            <w:rFonts w:ascii="Georgia" w:hAnsi="Georgia"/>
+            <w:color w:val="1155CC"/>
             <w:sz w:val="24"/>
-            <w:color w:val="1155cc"/>
             <w:u w:val="single"/>
           </w:rPr>
           <w:t>https://mealtimerediscovered.com/</w:t>
@@ -2575,13 +2492,12 @@
       </w:r>
     </w:p>
     <w:p>
-      <w:pPr/>
-      <w:hyperlink r:id="rId19">
+      <w:hyperlink r:id="rId12">
         <w:r>
           <w:rPr>
             <w:rFonts w:ascii="Georgia" w:hAnsi="Georgia"/>
+            <w:color w:val="1155CC"/>
             <w:sz w:val="24"/>
-            <w:color w:val="1155cc"/>
             <w:u w:val="single"/>
           </w:rPr>
           <w:t>https://www.facebook.com/DBPeds.GCH/</w:t>
@@ -2604,12 +2520,12 @@
         </w:rPr>
         <w:t>(</w:t>
       </w:r>
-      <w:hyperlink r:id="rId20">
+      <w:hyperlink r:id="rId13">
         <w:r>
           <w:rPr>
             <w:rFonts w:ascii="Georgia" w:hAnsi="Georgia"/>
+            <w:color w:val="1155CC"/>
             <w:sz w:val="24"/>
-            <w:color w:val="1155cc"/>
             <w:u w:val="single"/>
           </w:rPr>
           <w:t>http://parenttoparentnys.org/offices/Finger-Lakes/</w:t>
@@ -2640,13 +2556,12 @@
       </w:r>
     </w:p>
     <w:p>
-      <w:pPr/>
-      <w:hyperlink r:id="rId21">
+      <w:hyperlink r:id="rId14">
         <w:r>
           <w:rPr>
             <w:rFonts w:ascii="Georgia" w:hAnsi="Georgia"/>
+            <w:color w:val="1155CC"/>
             <w:sz w:val="24"/>
-            <w:color w:val="1155cc"/>
             <w:u w:val="single"/>
           </w:rPr>
           <w:t>http://www.autismspeaks.org/community/family_services/100_day_kit.php</w:t>
@@ -2668,13 +2583,17 @@
           <w:rStyle w:val="CustomStyle"/>
         </w:rPr>
         <w:t>I encourage {{Patient First Name}}’s {{Caregiver type}} to review these resources:</w:t>
+      </w:r>
+      <w:r>
+        <w:rPr>
+          <w:rStyle w:val="CustomStyle"/>
+        </w:rPr>
         <w:br/>
       </w:r>
     </w:p>
     <w:p>
       <w:pPr>
         <w:pStyle w:val="BulletNew"/>
-        <w:ind w:left="720"/>
       </w:pPr>
       <w:r>
         <w:rPr>
@@ -2682,12 +2601,11 @@
         </w:rPr>
         <w:t xml:space="preserve">AutismUp - </w:t>
       </w:r>
-      <w:hyperlink r:id="rId22">
+      <w:hyperlink r:id="rId15">
         <w:r>
           <w:rPr>
-            <w:rFonts w:ascii="Georgia" w:hAnsi="Georgia"/>
+            <w:color w:val="1155CC"/>
             <w:sz w:val="24"/>
-            <w:color w:val="1155cc"/>
             <w:u w:val="single"/>
           </w:rPr>
           <w:t>https://autismup.org/support/family-navigator</w:t>
@@ -2698,7 +2616,6 @@
     <w:p>
       <w:pPr>
         <w:pStyle w:val="BulletNew"/>
-        <w:ind w:left="720"/>
       </w:pPr>
       <w:r>
         <w:rPr>
@@ -2706,12 +2623,11 @@
         </w:rPr>
         <w:t xml:space="preserve">Autism Council of Rochester - </w:t>
       </w:r>
-      <w:hyperlink r:id="rId23">
+      <w:hyperlink r:id="rId16">
         <w:r>
           <w:rPr>
-            <w:rFonts w:ascii="Georgia" w:hAnsi="Georgia"/>
+            <w:color w:val="1155CC"/>
             <w:sz w:val="24"/>
-            <w:color w:val="1155cc"/>
             <w:u w:val="single"/>
           </w:rPr>
           <w:t>https://www.theautismcouncil.org/</w:t>
@@ -2722,7 +2638,6 @@
     <w:p>
       <w:pPr>
         <w:pStyle w:val="BulletNew"/>
-        <w:ind w:left="720"/>
       </w:pPr>
       <w:r>
         <w:rPr>
@@ -2730,12 +2645,11 @@
         </w:rPr>
         <w:t xml:space="preserve">Camp Puzzle Peace - </w:t>
       </w:r>
-      <w:hyperlink r:id="rId24">
+      <w:hyperlink r:id="rId17">
         <w:r>
           <w:rPr>
-            <w:rFonts w:ascii="Georgia" w:hAnsi="Georgia"/>
+            <w:color w:val="1155CC"/>
             <w:sz w:val="24"/>
-            <w:color w:val="1155cc"/>
             <w:u w:val="single"/>
           </w:rPr>
           <w:t>www.familyautismcenter.com/</w:t>
@@ -2746,26 +2660,24 @@
     <w:p>
       <w:pPr>
         <w:pStyle w:val="BulletNew"/>
+      </w:pPr>
+      <w:r>
+        <w:rPr>
+          <w:rStyle w:val="CustomStyle"/>
+        </w:rPr>
+        <w:t xml:space="preserve">Rochester Regional Center for Autism Spectrum Disorders - </w:t>
+      </w:r>
+    </w:p>
+    <w:p>
+      <w:pPr>
         <w:ind w:left="720"/>
       </w:pPr>
-      <w:r>
-        <w:rPr>
-          <w:rStyle w:val="CustomStyle"/>
-        </w:rPr>
-        <w:t xml:space="preserve">Rochester Regional Center for Autism Spectrum Disorders - </w:t>
-        <w:br/>
-      </w:r>
-    </w:p>
-    <w:p>
-      <w:pPr>
-        <w:ind w:left="720"/>
-      </w:pPr>
-      <w:hyperlink r:id="rId25">
+      <w:hyperlink r:id="rId18">
         <w:r>
           <w:rPr>
             <w:rFonts w:ascii="Georgia" w:hAnsi="Georgia"/>
+            <w:color w:val="1155CC"/>
             <w:sz w:val="24"/>
-            <w:color w:val="1155cc"/>
             <w:u w:val="single"/>
           </w:rPr>
           <w:t>https://www.urmc.rochester.edu/strong-center-developmental-disabilities/programs/rochester-regional-ctr-autism-spectrum-disorder.aspx</w:t>
@@ -2804,13 +2716,17 @@
           <w:rStyle w:val="CustomStyle"/>
         </w:rPr>
         <w:t xml:space="preserve">A body of research has accumulated about effective treatment for children with autism. A list of components of this presented below. How these are implemented is best determined by those who work with {{Patient First Name}}. </w:t>
+      </w:r>
+      <w:r>
+        <w:rPr>
+          <w:rStyle w:val="CustomStyle"/>
+        </w:rPr>
         <w:br/>
       </w:r>
     </w:p>
     <w:p>
       <w:pPr>
         <w:pStyle w:val="BulletNew"/>
-        <w:ind w:left="720"/>
       </w:pPr>
       <w:r>
         <w:rPr>
@@ -2822,7 +2738,6 @@
     <w:p>
       <w:pPr>
         <w:pStyle w:val="BulletNew"/>
-        <w:ind w:left="720"/>
       </w:pPr>
       <w:r>
         <w:rPr>
@@ -2834,7 +2749,6 @@
     <w:p>
       <w:pPr>
         <w:pStyle w:val="BulletNew"/>
-        <w:ind w:left="720"/>
       </w:pPr>
       <w:r>
         <w:rPr>
@@ -2846,7 +2760,6 @@
     <w:p>
       <w:pPr>
         <w:pStyle w:val="BulletNew"/>
-        <w:ind w:left="720"/>
       </w:pPr>
       <w:r>
         <w:rPr>
@@ -2858,7 +2771,6 @@
     <w:p>
       <w:pPr>
         <w:pStyle w:val="BulletNew"/>
-        <w:ind w:left="720"/>
       </w:pPr>
       <w:r>
         <w:rPr>
@@ -2870,7 +2782,6 @@
     <w:p>
       <w:pPr>
         <w:pStyle w:val="BulletNew"/>
-        <w:ind w:left="720"/>
       </w:pPr>
       <w:r>
         <w:rPr>
@@ -2894,33 +2805,42 @@
           <w:rStyle w:val="CustomStyle"/>
         </w:rPr>
         <w:t>Given {{Patient First Name}}’s predisposition to wander and bolt if not closely monitored, I think that it is medically necessary for {{Preferred Pronouns 2}} team to have in place a series of preventative and responsive procedures related to {{Preferred Pronouns 2}} elopement. This could be done in consultation with the school team (teacher, social worker) and a behavior specialist.</w:t>
+      </w:r>
+      <w:r>
+        <w:rPr>
+          <w:rStyle w:val="CustomStyle"/>
+        </w:rPr>
         <w:br/>
         <w:t>Resources to consider include:</w:t>
+      </w:r>
+      <w:r>
+        <w:rPr>
+          <w:rStyle w:val="CustomStyle"/>
+        </w:rPr>
         <w:br/>
       </w:r>
     </w:p>
     <w:p>
       <w:pPr>
         <w:pStyle w:val="BulletNew"/>
+      </w:pPr>
+      <w:r>
+        <w:rPr>
+          <w:rStyle w:val="CustomStyle"/>
+        </w:rPr>
+        <w:t xml:space="preserve">Big Red Safety Toolkit - </w:t>
+      </w:r>
+    </w:p>
+    <w:p>
+      <w:pPr>
         <w:ind w:left="720"/>
       </w:pPr>
-      <w:r>
-        <w:rPr>
-          <w:rStyle w:val="CustomStyle"/>
-        </w:rPr>
-        <w:t xml:space="preserve">Big Red Safety Toolkit - </w:t>
-      </w:r>
-    </w:p>
-    <w:p>
-      <w:pPr>
-        <w:ind w:left="720"/>
-      </w:pPr>
-      <w:hyperlink r:id="rId26">
+      <w:hyperlink r:id="rId19">
         <w:r>
           <w:rPr>
             <w:rFonts w:ascii="Georgia" w:hAnsi="Georgia"/>
+            <w:color w:val="1155CC"/>
             <w:sz w:val="24"/>
-            <w:color w:val="1155cc"/>
             <w:u w:val="single"/>
           </w:rPr>
           <w:t>https://nationalautismassociation.org/docs/BigRedSafetyToolkit.pdf</w:t>
@@ -2931,7 +2851,6 @@
     <w:p>
       <w:pPr>
         <w:pStyle w:val="BulletNew"/>
-        <w:ind w:left="720"/>
       </w:pPr>
       <w:r>
         <w:rPr>
@@ -2939,21 +2858,18 @@
         </w:rPr>
         <w:t xml:space="preserve">Angel Sense - </w:t>
       </w:r>
-      <w:hyperlink r:id="rId27">
+      <w:hyperlink r:id="rId20">
         <w:r>
           <w:rPr>
-            <w:rFonts w:ascii="Georgia" w:hAnsi="Georgia"/>
+            <w:color w:val="1155CC"/>
             <w:sz w:val="24"/>
-            <w:color w:val="1155cc"/>
             <w:u w:val="single"/>
           </w:rPr>
           <w:t>https://www.angelsense.com/gps-tracker-lifesaving-features/</w:t>
         </w:r>
       </w:hyperlink>
     </w:p>
-    <w:p>
-      <w:pPr/>
-    </w:p>
+    <w:p/>
     <w:p>
       <w:r>
         <w:rPr>
@@ -2961,6 +2877,7 @@
           <w:b/>
           <w:i/>
         </w:rPr>
+        <w:lastRenderedPageBreak/>
         <w:t xml:space="preserve">Developmental Disabilities Regional Office (DDRO). </w:t>
       </w:r>
       <w:r>
@@ -2969,12 +2886,12 @@
         </w:rPr>
         <w:t xml:space="preserve">I discussed DDRO case management and Medicaid Waiver services with {{Patient First Name}}’s {{Caregiver type}}. To qualify for services, a person must have a diagnosis of a developmental disability along with documentation of cognitive and/or adaptive deficits. Based on {{Preferred Pronouns 2}} presentation and chart review, I believe that {{Patient First Name}} ought to quality for OPWDD waiver services due to {{Preferred Pronouns 2}} adaptive and cognitive delays. More information on Front Door Sessions can be found online at: </w:t>
       </w:r>
-      <w:hyperlink r:id="rId28">
+      <w:hyperlink r:id="rId21">
         <w:r>
           <w:rPr>
             <w:rFonts w:ascii="Georgia" w:hAnsi="Georgia"/>
+            <w:color w:val="1155CC"/>
             <w:sz w:val="24"/>
-            <w:color w:val="1155cc"/>
             <w:u w:val="single"/>
           </w:rPr>
           <w:t>https://opwdd.ny.gov/get-started/information-sessions</w:t>
@@ -3018,16 +2935,30 @@
           <w:rStyle w:val="CustomStyle"/>
         </w:rPr>
         <w:t>I would encourage {{Patient First Name}}’s family to consider seeking services that are informed by the principles of applied behavior analysis (ABA). In particular, I would recommend that {{Patient First Name}} receive intensive intervention under the supervision of a licensed professional or board-certified behavioral analyst.</w:t>
+      </w:r>
+      <w:r>
+        <w:rPr>
+          <w:rStyle w:val="CustomStyle"/>
+        </w:rPr>
         <w:br/>
+      </w:r>
+      <w:r>
+        <w:rPr>
+          <w:rStyle w:val="CustomStyle"/>
+        </w:rPr>
         <w:br/>
         <w:t>Resources to consider include:</w:t>
+      </w:r>
+      <w:r>
+        <w:rPr>
+          <w:rStyle w:val="CustomStyle"/>
+        </w:rPr>
         <w:br/>
       </w:r>
     </w:p>
     <w:p>
       <w:pPr>
         <w:pStyle w:val="BulletNew"/>
-        <w:ind w:left="720"/>
       </w:pPr>
       <w:r>
         <w:rPr>
@@ -3035,12 +2966,11 @@
         </w:rPr>
         <w:t xml:space="preserve">Autism Learning Partners - </w:t>
       </w:r>
-      <w:hyperlink r:id="rId29">
+      <w:hyperlink r:id="rId22">
         <w:r>
           <w:rPr>
-            <w:rFonts w:ascii="Georgia" w:hAnsi="Georgia"/>
+            <w:color w:val="1155CC"/>
             <w:sz w:val="24"/>
-            <w:color w:val="1155cc"/>
             <w:u w:val="single"/>
           </w:rPr>
           <w:t>https://www.autismlearningpartners.com/</w:t>
@@ -3051,7 +2981,6 @@
     <w:p>
       <w:pPr>
         <w:pStyle w:val="BulletNew"/>
-        <w:ind w:left="720"/>
       </w:pPr>
       <w:r>
         <w:rPr>
@@ -3059,12 +2988,11 @@
         </w:rPr>
         <w:t xml:space="preserve">Living Soul - </w:t>
       </w:r>
-      <w:hyperlink r:id="rId30">
+      <w:hyperlink r:id="rId23">
         <w:r>
           <w:rPr>
-            <w:rFonts w:ascii="Georgia" w:hAnsi="Georgia"/>
+            <w:color w:val="1155CC"/>
             <w:sz w:val="24"/>
-            <w:color w:val="1155cc"/>
             <w:u w:val="single"/>
           </w:rPr>
           <w:t>https://livingsoulllc.com/</w:t>
@@ -3075,7 +3003,6 @@
     <w:p>
       <w:pPr>
         <w:pStyle w:val="BulletNew"/>
-        <w:ind w:left="720"/>
       </w:pPr>
       <w:r>
         <w:rPr>
@@ -3083,12 +3010,11 @@
         </w:rPr>
         <w:t xml:space="preserve">Proud Moments - </w:t>
       </w:r>
-      <w:hyperlink r:id="rId31">
+      <w:hyperlink r:id="rId24">
         <w:r>
           <w:rPr>
-            <w:rFonts w:ascii="Georgia" w:hAnsi="Georgia"/>
+            <w:color w:val="1155CC"/>
             <w:sz w:val="24"/>
-            <w:color w:val="1155cc"/>
             <w:u w:val="single"/>
           </w:rPr>
           <w:t>https://discover.proudmomentsaba.com/rochester.html</w:t>
@@ -3099,21 +3025,24 @@
     <w:p>
       <w:pPr>
         <w:pStyle w:val="BulletNew"/>
-        <w:ind w:left="720"/>
       </w:pPr>
       <w:r>
         <w:rPr>
           <w:rStyle w:val="CustomStyle"/>
         </w:rPr>
         <w:t xml:space="preserve">TruNorth Autism Services - </w:t>
+      </w:r>
+      <w:r>
+        <w:rPr>
+          <w:rStyle w:val="CustomStyle"/>
+        </w:rPr>
         <w:br/>
       </w:r>
-      <w:hyperlink r:id="rId32">
+      <w:hyperlink r:id="rId25">
         <w:r>
           <w:rPr>
-            <w:rFonts w:ascii="Georgia" w:hAnsi="Georgia"/>
+            <w:color w:val="1155CC"/>
             <w:sz w:val="24"/>
-            <w:color w:val="1155cc"/>
             <w:u w:val="single"/>
           </w:rPr>
           <w:t>https://www.trunorthautism.com/</w:t>
@@ -3136,12 +3065,12 @@
         </w:rPr>
         <w:t xml:space="preserve">I encourage {{Patient First Name}} and {{Preferred Pronouns 2}} family to review this resource as it relates to self-direction processes and service utilization: </w:t>
       </w:r>
-      <w:hyperlink r:id="rId33">
+      <w:hyperlink r:id="rId26">
         <w:r>
           <w:rPr>
             <w:rFonts w:ascii="Georgia" w:hAnsi="Georgia"/>
+            <w:color w:val="1155CC"/>
             <w:sz w:val="24"/>
-            <w:color w:val="1155cc"/>
             <w:u w:val="single"/>
           </w:rPr>
           <w:t>https://inthedriversseat.org/</w:t>
@@ -3180,13 +3109,17 @@
           <w:rStyle w:val="CustomStyle"/>
         </w:rPr>
         <w:t>Based on {{Preferred Pronouns 2}}  presentation and pattern of perseveration, I think that there could be value in considering specific supports to teach flexibility.</w:t>
+      </w:r>
+      <w:r>
+        <w:rPr>
+          <w:rStyle w:val="CustomStyle"/>
+        </w:rPr>
         <w:br/>
       </w:r>
     </w:p>
     <w:p>
       <w:pPr>
         <w:pStyle w:val="BulletNew"/>
-        <w:ind w:left="720"/>
       </w:pPr>
       <w:r>
         <w:rPr>
@@ -3194,12 +3127,11 @@
         </w:rPr>
         <w:t xml:space="preserve">Unstuck and On Target - </w:t>
       </w:r>
-      <w:hyperlink r:id="rId34">
+      <w:hyperlink r:id="rId27">
         <w:r>
           <w:rPr>
-            <w:rFonts w:ascii="Georgia" w:hAnsi="Georgia"/>
+            <w:color w:val="1155CC"/>
             <w:sz w:val="24"/>
-            <w:color w:val="1155cc"/>
             <w:u w:val="single"/>
           </w:rPr>
           <w:t>https://www.unstuckandontarget.com/</w:t>
@@ -3220,32 +3152,43 @@
         <w:rPr>
           <w:rStyle w:val="CustomStyle"/>
         </w:rPr>
-        <w:t>I think that providing support with navigating social situations could provide a positive benefit to {{Patient First Name}}’s overall health and education care plan.</w:t>
+        <w:t xml:space="preserve">I think that providing support with navigating social situations could provide a positive benefit to {{Patient First Name}}’s overall health and education care </w:t>
+      </w:r>
+      <w:r>
+        <w:rPr>
+          <w:rStyle w:val="CustomStyle"/>
+        </w:rPr>
+        <w:lastRenderedPageBreak/>
+        <w:t>plan.</w:t>
+      </w:r>
+      <w:r>
+        <w:rPr>
+          <w:rStyle w:val="CustomStyle"/>
+        </w:rPr>
         <w:br/>
       </w:r>
     </w:p>
     <w:p>
       <w:pPr>
         <w:pStyle w:val="BulletNew"/>
+      </w:pPr>
+      <w:r>
+        <w:rPr>
+          <w:rStyle w:val="CustomStyle"/>
+        </w:rPr>
+        <w:t xml:space="preserve">Children’s Friendship Program - </w:t>
+      </w:r>
+    </w:p>
+    <w:p>
+      <w:pPr>
         <w:ind w:left="720"/>
       </w:pPr>
-      <w:r>
-        <w:rPr>
-          <w:rStyle w:val="CustomStyle"/>
-        </w:rPr>
-        <w:t xml:space="preserve">Children’s Friendship Program - </w:t>
-      </w:r>
-    </w:p>
-    <w:p>
-      <w:pPr>
-        <w:ind w:left="720"/>
-      </w:pPr>
-      <w:hyperlink r:id="rId35">
+      <w:hyperlink r:id="rId28">
         <w:r>
           <w:rPr>
             <w:rFonts w:ascii="Georgia" w:hAnsi="Georgia"/>
+            <w:color w:val="1155CC"/>
             <w:sz w:val="24"/>
-            <w:color w:val="1155cc"/>
             <w:u w:val="single"/>
           </w:rPr>
           <w:t>https://www.semel.ucla.edu/socialskills/research/childrens-friendship-program</w:t>
@@ -3255,7 +3198,6 @@
     <w:p>
       <w:pPr>
         <w:pStyle w:val="BulletNew"/>
-        <w:ind w:left="720"/>
       </w:pPr>
       <w:r>
         <w:rPr>
@@ -3263,12 +3205,11 @@
         </w:rPr>
         <w:t xml:space="preserve">Social Thinking - </w:t>
       </w:r>
-      <w:hyperlink r:id="rId36">
+      <w:hyperlink r:id="rId29">
         <w:r>
           <w:rPr>
-            <w:rFonts w:ascii="Georgia" w:hAnsi="Georgia"/>
+            <w:color w:val="1155CC"/>
             <w:sz w:val="24"/>
-            <w:color w:val="1155cc"/>
             <w:u w:val="single"/>
           </w:rPr>
           <w:t>https://www.socialthinking.com/</w:t>
@@ -3290,6 +3231,11 @@
           <w:rStyle w:val="CustomStyle"/>
         </w:rPr>
         <w:t>I would recommend that a designated location be determined for assessments, especially those with a timed component. There is also value providing {{Patient First Name}} with additional time and supports to remember to ask for accommodations.</w:t>
+      </w:r>
+      <w:r>
+        <w:rPr>
+          <w:rStyle w:val="CustomStyle"/>
+        </w:rPr>
         <w:br/>
       </w:r>
     </w:p>
@@ -3307,6 +3253,11 @@
           <w:rStyle w:val="CustomStyle"/>
         </w:rPr>
         <w:t>Given {{Patient First Name}}'s presentation, results of assessments, and behavioral observations across settings, we recommend trialing the use of a hearing assistive technology to address concerns related to auditory filtering and attention.</w:t>
+      </w:r>
+      <w:r>
+        <w:rPr>
+          <w:rStyle w:val="CustomStyle"/>
+        </w:rPr>
         <w:br/>
       </w:r>
     </w:p>
@@ -3324,85 +3275,113 @@
           <w:rStyle w:val="CustomStyle"/>
         </w:rPr>
         <w:t>Given {{Patient First Name}}'s reading difficulties, I recommend the following:</w:t>
+      </w:r>
+      <w:r>
+        <w:rPr>
+          <w:rStyle w:val="CustomStyle"/>
+        </w:rPr>
         <w:br/>
       </w:r>
     </w:p>
     <w:p>
       <w:pPr>
         <w:pStyle w:val="BulletNew"/>
+      </w:pPr>
+      <w:r>
+        <w:rPr>
+          <w:rStyle w:val="CustomStyle"/>
+        </w:rPr>
+        <w:t>Enlarged font with strategic spacing between lines of text for assignments</w:t>
+      </w:r>
+      <w:r>
+        <w:rPr>
+          <w:rStyle w:val="CustomStyle"/>
+        </w:rPr>
+        <w:br/>
+      </w:r>
+    </w:p>
+    <w:p>
+      <w:pPr>
+        <w:pStyle w:val="BulletNew"/>
+      </w:pPr>
+      <w:r>
+        <w:rPr>
+          <w:rStyle w:val="CustomStyle"/>
+        </w:rPr>
+        <w:t>Hearing assistive technology to rule-out potential auditory or attention concerns</w:t>
+      </w:r>
+      <w:r>
+        <w:rPr>
+          <w:rStyle w:val="CustomStyle"/>
+        </w:rPr>
+        <w:br/>
+      </w:r>
+    </w:p>
+    <w:p>
+      <w:r>
+        <w:rPr>
+          <w:rStyle w:val="CustomStyle"/>
+          <w:i/>
+        </w:rPr>
+        <w:t>In so far as {{Patient First Name}}'s difficulties could be attributed to, in part, to auditory processing or filtering concerns, I think there’s value in trialing the use of a hearing assistive tech.</w:t>
+      </w:r>
+      <w:r>
+        <w:rPr>
+          <w:rStyle w:val="CustomStyle"/>
+          <w:i/>
+        </w:rPr>
+        <w:br/>
+      </w:r>
+    </w:p>
+    <w:p>
+      <w:r>
+        <w:rPr>
+          <w:rStyle w:val="CustomStyle"/>
+          <w:b/>
+          <w:i/>
+        </w:rPr>
+        <w:t xml:space="preserve">Home/Community Based Supports. </w:t>
+      </w:r>
+      <w:r>
+        <w:rPr>
+          <w:rStyle w:val="CustomStyle"/>
+        </w:rPr>
+        <w:t xml:space="preserve">Based on the report by {{Preferred Pronouns 2}} {{Caregiver type}} and our observations today, we recommend considering therapeutic supports through organizations that provide specialized care. To that end, we recommend the following organizations: </w:t>
+      </w:r>
+      <w:r>
+        <w:rPr>
+          <w:rStyle w:val="CustomStyle"/>
+        </w:rPr>
+        <w:br/>
+      </w:r>
+    </w:p>
+    <w:p>
+      <w:pPr>
+        <w:pStyle w:val="BulletNew"/>
+      </w:pPr>
+      <w:r>
+        <w:rPr>
+          <w:rStyle w:val="CustomStyle"/>
+        </w:rPr>
+        <w:t>URMC Pediatric Behavioral Health and Wellness:</w:t>
+      </w:r>
+      <w:r>
+        <w:rPr>
+          <w:rStyle w:val="CustomStyle"/>
+        </w:rPr>
+        <w:br/>
+      </w:r>
+    </w:p>
+    <w:p>
+      <w:pPr>
         <w:ind w:left="720"/>
       </w:pPr>
-      <w:r>
-        <w:rPr>
-          <w:rStyle w:val="CustomStyle"/>
-        </w:rPr>
-        <w:t>Enlarged font with strategic spacing between lines of text for assignments</w:t>
-        <w:br/>
-      </w:r>
-    </w:p>
-    <w:p>
-      <w:pPr>
-        <w:pStyle w:val="BulletNew"/>
-        <w:ind w:left="720"/>
-      </w:pPr>
-      <w:r>
-        <w:rPr>
-          <w:rStyle w:val="CustomStyle"/>
-        </w:rPr>
-        <w:t>Hearing assistive technology to rule-out potential auditory or attention concerns</w:t>
-        <w:br/>
-      </w:r>
-    </w:p>
-    <w:p>
-      <w:r>
-        <w:rPr>
-          <w:rStyle w:val="CustomStyle"/>
-          <w:i/>
-        </w:rPr>
-        <w:t>In so far as {{Patient First Name}}'s difficulties could be attributed to, in part, to auditory processing or filtering concerns, I think there’s value in trialing the use of a hearing assistive tech.</w:t>
-        <w:br/>
-      </w:r>
-    </w:p>
-    <w:p>
-      <w:r>
-        <w:rPr>
-          <w:rStyle w:val="CustomStyle"/>
-          <w:b/>
-          <w:i/>
-        </w:rPr>
-        <w:t xml:space="preserve">Home/Community Based Supports. </w:t>
-      </w:r>
-      <w:r>
-        <w:rPr>
-          <w:rStyle w:val="CustomStyle"/>
-        </w:rPr>
-        <w:t xml:space="preserve">Based on the report by {{Preferred Pronouns 2}} {{Caregiver type}} and our observations today, we recommend considering therapeutic supports through organizations that provide specialized care. To that end, we recommend the following organizations: </w:t>
-        <w:br/>
-      </w:r>
-    </w:p>
-    <w:p>
-      <w:pPr>
-        <w:pStyle w:val="BulletNew"/>
-        <w:ind w:left="720"/>
-      </w:pPr>
-      <w:r>
-        <w:rPr>
-          <w:rStyle w:val="CustomStyle"/>
-        </w:rPr>
-        <w:t>URMC Pediatric Behavioral Health and Wellness:</w:t>
-        <w:br/>
-      </w:r>
-    </w:p>
-    <w:p>
-      <w:pPr>
-        <w:ind w:left="720"/>
-      </w:pPr>
-      <w:hyperlink r:id="rId37">
+      <w:hyperlink r:id="rId30">
         <w:r>
           <w:rPr>
             <w:rFonts w:ascii="Georgia" w:hAnsi="Georgia"/>
+            <w:color w:val="1155CC"/>
             <w:sz w:val="24"/>
-            <w:color w:val="1155cc"/>
             <w:u w:val="single"/>
           </w:rPr>
           <w:t>https://www.urmc.rochester.edu/childrens-hospital/behavioral-health-wellness/outpatient</w:t>
@@ -3424,6 +3403,11 @@
           <w:rStyle w:val="CustomStyle"/>
         </w:rPr>
         <w:t>We encourage collaboration between home, school, and medical providers to ensure a unified approach to supporting {{Patient First Name}}’s needs across settings.</w:t>
+      </w:r>
+      <w:r>
+        <w:rPr>
+          <w:rStyle w:val="CustomStyle"/>
+        </w:rPr>
         <w:br/>
       </w:r>
     </w:p>
@@ -3441,32 +3425,41 @@
           <w:rStyle w:val="CustomStyle"/>
         </w:rPr>
         <w:t xml:space="preserve">Based on the report by {{Preferred Pronouns 2}} {{Caregiver type}} and our observations today, we recommend considering therapeutic supports through organizations that provide specialized care. To that end, we recommend the following organizations: </w:t>
+      </w:r>
+      <w:r>
+        <w:rPr>
+          <w:rStyle w:val="CustomStyle"/>
+        </w:rPr>
         <w:br/>
       </w:r>
     </w:p>
     <w:p>
       <w:pPr>
         <w:pStyle w:val="BulletNew"/>
+      </w:pPr>
+      <w:r>
+        <w:rPr>
+          <w:rStyle w:val="CustomStyle"/>
+        </w:rPr>
+        <w:t>URMC Pediatric Behavioral Health and Wellness:</w:t>
+      </w:r>
+      <w:r>
+        <w:rPr>
+          <w:rStyle w:val="CustomStyle"/>
+        </w:rPr>
+        <w:br/>
+      </w:r>
+    </w:p>
+    <w:p>
+      <w:pPr>
         <w:ind w:left="720"/>
       </w:pPr>
-      <w:r>
-        <w:rPr>
-          <w:rStyle w:val="CustomStyle"/>
-        </w:rPr>
-        <w:t>URMC Pediatric Behavioral Health and Wellness:</w:t>
-        <w:br/>
-      </w:r>
-    </w:p>
-    <w:p>
-      <w:pPr>
-        <w:ind w:left="720"/>
-      </w:pPr>
-      <w:hyperlink r:id="rId37">
+      <w:hyperlink r:id="rId31">
         <w:r>
           <w:rPr>
             <w:rFonts w:ascii="Georgia" w:hAnsi="Georgia"/>
+            <w:color w:val="1155CC"/>
             <w:sz w:val="24"/>
-            <w:color w:val="1155cc"/>
             <w:u w:val="single"/>
           </w:rPr>
           <w:t>https://www.urmc.rochester.edu/childrens-hospital/behavioral-health-wellness/outpatient</w:t>
@@ -3477,7 +3470,6 @@
     <w:p>
       <w:pPr>
         <w:pStyle w:val="BulletNew"/>
-        <w:ind w:left="720"/>
       </w:pPr>
       <w:r>
         <w:rPr>
@@ -3485,12 +3477,11 @@
         </w:rPr>
         <w:t xml:space="preserve">Genesee Valley Psychology: </w:t>
       </w:r>
-      <w:hyperlink r:id="rId38">
+      <w:hyperlink r:id="rId32">
         <w:r>
           <w:rPr>
-            <w:rFonts w:ascii="Georgia" w:hAnsi="Georgia"/>
+            <w:color w:val="1155CC"/>
             <w:sz w:val="24"/>
-            <w:color w:val="1155cc"/>
             <w:u w:val="single"/>
           </w:rPr>
           <w:t>https://gviproc.org/about</w:t>
@@ -3512,20 +3503,23 @@
           <w:rStyle w:val="CustomStyle"/>
         </w:rPr>
         <w:t>Based on {{Patient First Name}}'s history of mental health and inter-related social concerns, we think there is value in pursuing coordinated healthcare such as:</w:t>
+      </w:r>
+      <w:r>
+        <w:rPr>
+          <w:rStyle w:val="CustomStyle"/>
+        </w:rPr>
         <w:br/>
       </w:r>
     </w:p>
     <w:p>
       <w:pPr>
         <w:pStyle w:val="BulletNew"/>
-        <w:ind w:left="720"/>
-      </w:pPr>
-      <w:hyperlink r:id="rId39">
+      </w:pPr>
+      <w:hyperlink r:id="rId33">
         <w:r>
           <w:rPr>
-            <w:rFonts w:ascii="Georgia" w:hAnsi="Georgia"/>
+            <w:color w:val="1155CC"/>
             <w:sz w:val="24"/>
-            <w:color w:val="1155cc"/>
             <w:u w:val="single"/>
           </w:rPr>
           <w:t>https://www.rochesterregional.org/services/adult-mental-health/pros</w:t>
@@ -3537,12 +3531,11 @@
       <w:pPr>
         <w:pStyle w:val="BulletNew"/>
       </w:pPr>
-      <w:hyperlink r:id="rId40">
+      <w:hyperlink r:id="rId34">
         <w:r>
           <w:rPr>
-            <w:rFonts w:ascii="Georgia" w:hAnsi="Georgia"/>
+            <w:color w:val="1155CC"/>
             <w:sz w:val="24"/>
-            <w:color w:val="1155cc"/>
             <w:u w:val="single"/>
           </w:rPr>
           <w:t>https://www.hhuny.org/</w:t>
@@ -3564,34 +3557,48 @@
           <w:rStyle w:val="CustomStyle"/>
         </w:rPr>
         <w:t>{{Patient First Name}} will need frequent check-ins to review {{Preferred Pronouns 2}} daily and weekly activities to make sure {{Preferred Pronouns 1}} remains on target with longer-term assignments. Organization of materials is a critical component of this process, and, as such, we recommend daily adult support to initiate and complete work for {{Patient First Name}}.</w:t>
+      </w:r>
+      <w:r>
+        <w:rPr>
+          <w:rStyle w:val="CustomStyle"/>
+        </w:rPr>
         <w:br/>
+      </w:r>
+      <w:r>
+        <w:rPr>
+          <w:rStyle w:val="CustomStyle"/>
+        </w:rPr>
         <w:br/>
         <w:t>One approach that might be worth pursuing at school would be:</w:t>
+      </w:r>
+      <w:r>
+        <w:rPr>
+          <w:rStyle w:val="CustomStyle"/>
+        </w:rPr>
         <w:br/>
       </w:r>
     </w:p>
     <w:p>
       <w:pPr>
         <w:pStyle w:val="BulletNew"/>
+      </w:pPr>
+      <w:r>
+        <w:rPr>
+          <w:rStyle w:val="CustomStyle"/>
+        </w:rPr>
+        <w:t xml:space="preserve">Unstuck &amp; On Target - </w:t>
+      </w:r>
+    </w:p>
+    <w:p>
+      <w:pPr>
         <w:ind w:left="720"/>
       </w:pPr>
-      <w:r>
-        <w:rPr>
-          <w:rStyle w:val="CustomStyle"/>
-        </w:rPr>
-        <w:t xml:space="preserve">Unstuck &amp; On Target - </w:t>
-      </w:r>
-    </w:p>
-    <w:p>
-      <w:pPr>
-        <w:ind w:left="720"/>
-      </w:pPr>
-      <w:hyperlink r:id="rId41">
+      <w:hyperlink r:id="rId35">
         <w:r>
           <w:rPr>
             <w:rFonts w:ascii="Georgia" w:hAnsi="Georgia"/>
+            <w:color w:val="1155CC"/>
             <w:sz w:val="24"/>
-            <w:color w:val="1155cc"/>
             <w:u w:val="single"/>
           </w:rPr>
           <w:t>https://www.unstuckontarget.com/</w:t>
@@ -3613,6 +3620,11 @@
           <w:rStyle w:val="CustomStyle"/>
         </w:rPr>
         <w:t>We think that {{Patient First Name}} would benefit from the school’s behavioral specialist to accommodate {{Preferred Pronouns 2}} day-to-day management needs at school. We encourage opportunities to engage with {{Preferred Pronouns 2}} peers as well as executive functioning suggestions outlined above.</w:t>
+      </w:r>
+      <w:r>
+        <w:rPr>
+          <w:rStyle w:val="CustomStyle"/>
+        </w:rPr>
         <w:br/>
       </w:r>
     </w:p>
@@ -3631,12 +3643,12 @@
         </w:rPr>
         <w:t xml:space="preserve">{{Patient First Name}} may benefit from vocational support to help maintain employment and supported {{Preferred Pronouns 2}} independent living. Information can be found on the NYSD Department’s website: </w:t>
       </w:r>
-      <w:hyperlink r:id="rId42">
+      <w:hyperlink r:id="rId36">
         <w:r>
           <w:rPr>
             <w:rFonts w:ascii="Georgia" w:hAnsi="Georgia"/>
+            <w:color w:val="1155CC"/>
             <w:sz w:val="24"/>
-            <w:color w:val="1155cc"/>
             <w:u w:val="single"/>
           </w:rPr>
           <w:t>https://www.acces.nysed.gov/vr</w:t>
@@ -3658,6 +3670,11 @@
           <w:rStyle w:val="CustomStyle"/>
         </w:rPr>
         <w:t>Based on {{Patient First Name}}'s parents’ report, there is a clear pattern of concerns related to auditory aversions that set to the occasion for potential elopement. As such, I would recommend reaching out to URMC Pediatric Occupational Therapy:</w:t>
+      </w:r>
+      <w:r>
+        <w:rPr>
+          <w:rStyle w:val="CustomStyle"/>
+        </w:rPr>
         <w:br/>
       </w:r>
     </w:p>
@@ -3665,12 +3682,11 @@
       <w:pPr>
         <w:pStyle w:val="BulletNew"/>
       </w:pPr>
-      <w:hyperlink r:id="rId43">
+      <w:hyperlink r:id="rId37">
         <w:r>
           <w:rPr>
-            <w:rFonts w:ascii="Georgia" w:hAnsi="Georgia"/>
+            <w:color w:val="1155CC"/>
             <w:sz w:val="24"/>
-            <w:color w:val="1155cc"/>
             <w:u w:val="single"/>
           </w:rPr>
           <w:t>https://www.urmc.rochester.edu/locations/pediatric-neurology</w:t>
@@ -3691,15 +3707,27 @@
         <w:rPr>
           <w:rStyle w:val="CustomStyle"/>
         </w:rPr>
-        <w:t xml:space="preserve">I observed {{Patient First Name}} to move {{Preferred Pronouns 2}} face and eyes in a repetitive manner that appeared involuntary; I noted repetitive vocalization of sounds and potential throat-clearing. Based on this, I recommend that {{Patient First Name}}'s parents consult with URMC Pediatric Neurology to determine if these behaviors reflect specific tics or Tourette's syndrome. More information can be found here can be found by calling 585-275-2808 or going to </w:t>
+        <w:t xml:space="preserve">I observed {{Patient First Name}} to move {{Preferred Pronouns 2}} face and eyes in a repetitive manner that appeared involuntary; I noted repetitive vocalization of sounds and potential throat-clearing. Based on this, I recommend that {{Patient First Name}}'s parents consult with URMC Pediatric Neurology to determine if these behaviors reflect specific tics or Tourette's </w:t>
+      </w:r>
+      <w:r>
+        <w:rPr>
+          <w:rStyle w:val="CustomStyle"/>
+        </w:rPr>
+        <w:lastRenderedPageBreak/>
+        <w:t xml:space="preserve">syndrome. More information can be found here can be found by calling 585-275-2808 or going to </w:t>
+      </w:r>
+      <w:r>
+        <w:rPr>
+          <w:rStyle w:val="CustomStyle"/>
+        </w:rPr>
         <w:br/>
       </w:r>
-      <w:hyperlink r:id="rId43">
+      <w:hyperlink r:id="rId38">
         <w:r>
           <w:rPr>
             <w:rFonts w:ascii="Georgia" w:hAnsi="Georgia"/>
+            <w:color w:val="1155CC"/>
             <w:sz w:val="24"/>
-            <w:color w:val="1155cc"/>
             <w:u w:val="single"/>
           </w:rPr>
           <w:t>https://www.urmc.rochester.edu/locations/pediatric-neurology</w:t>
@@ -3721,31 +3749,35 @@
           <w:rStyle w:val="CustomStyle"/>
         </w:rPr>
         <w:t xml:space="preserve">{{Patient First Name}} would benefit from accessing therapeutic services to support {{Preferred Pronouns 2}} adaptive functioning and mental health concerns. We would recommend: </w:t>
+      </w:r>
+      <w:r>
+        <w:rPr>
+          <w:rStyle w:val="CustomStyle"/>
+        </w:rPr>
         <w:br/>
       </w:r>
     </w:p>
     <w:p>
       <w:pPr>
         <w:pStyle w:val="BulletNew"/>
+      </w:pPr>
+      <w:r>
+        <w:rPr>
+          <w:rStyle w:val="CustomStyle"/>
+        </w:rPr>
+        <w:t xml:space="preserve">Presence Developmental Services - </w:t>
+      </w:r>
+    </w:p>
+    <w:p>
+      <w:pPr>
         <w:ind w:left="720"/>
       </w:pPr>
-      <w:r>
-        <w:rPr>
-          <w:rStyle w:val="CustomStyle"/>
-        </w:rPr>
-        <w:t xml:space="preserve">Presence Developmental Services - </w:t>
-      </w:r>
-    </w:p>
-    <w:p>
-      <w:pPr>
-        <w:ind w:left="720"/>
-      </w:pPr>
-      <w:hyperlink r:id="rId44">
+      <w:hyperlink r:id="rId39">
         <w:r>
           <w:rPr>
             <w:rFonts w:ascii="Georgia" w:hAnsi="Georgia"/>
+            <w:color w:val="1155CC"/>
             <w:sz w:val="24"/>
-            <w:color w:val="1155cc"/>
             <w:u w:val="single"/>
           </w:rPr>
           <w:t>https://presencedevelopmental.com/about-us</w:t>
@@ -3756,7 +3788,6 @@
     <w:p>
       <w:pPr>
         <w:widowControl w:val="0"/>
-        <w:spacing w:line="240" w:lineRule="auto"/>
         <w:rPr>
           <w:rFonts w:ascii="Georgia" w:eastAsia="Georgia" w:hAnsi="Georgia" w:cs="Georgia"/>
           <w:sz w:val="24"/>
@@ -3780,7 +3811,7 @@
         </w:rPr>
         <w:t xml:space="preserve">If you have questions or concerns about this evaluation, please contact me at </w:t>
       </w:r>
-      <w:hyperlink r:id="rId7">
+      <w:hyperlink r:id="rId40">
         <w:r>
           <w:rPr>
             <w:rFonts w:ascii="Georgia" w:eastAsia="Georgia" w:hAnsi="Georgia" w:cs="Georgia"/>
@@ -3834,7 +3865,7 @@
           <w:szCs w:val="24"/>
         </w:rPr>
         <w:drawing>
-          <wp:inline distT="0" distB="0" distL="0" distR="0" wp14:anchorId="291B12ED" wp14:editId="0EB1D249">
+          <wp:inline distT="0" distB="0" distL="0" distR="0" wp14:anchorId="3383CC04" wp14:editId="623693B6">
             <wp:extent cx="1223342" cy="333639"/>
             <wp:effectExtent l="0" t="0" r="0" b="0"/>
             <wp:docPr id="2" name="image1.jpg" descr="Text&#10;&#10;Description automatically generated"/>
@@ -3847,7 +3878,7 @@
                     <pic:cNvPicPr preferRelativeResize="0"/>
                   </pic:nvPicPr>
                   <pic:blipFill>
-                    <a:blip r:embed="rId8"/>
+                    <a:blip r:embed="rId41"/>
                     <a:srcRect/>
                     <a:stretch>
                       <a:fillRect/>
@@ -3880,7 +3911,6 @@
     </w:p>
     <w:p>
       <w:pPr>
-        <w:spacing w:line="240" w:lineRule="auto"/>
         <w:rPr>
           <w:rFonts w:ascii="Georgia" w:eastAsia="Georgia" w:hAnsi="Georgia" w:cs="Georgia"/>
           <w:sz w:val="24"/>
@@ -3907,7 +3937,6 @@
     </w:p>
     <w:p>
       <w:pPr>
-        <w:spacing w:line="240" w:lineRule="auto"/>
         <w:rPr>
           <w:rFonts w:ascii="Georgia" w:eastAsia="Georgia" w:hAnsi="Georgia" w:cs="Georgia"/>
           <w:sz w:val="24"/>
@@ -3926,7 +3955,6 @@
     </w:p>
     <w:p>
       <w:pPr>
-        <w:spacing w:line="240" w:lineRule="auto"/>
         <w:rPr>
           <w:rFonts w:ascii="Calibri" w:eastAsia="Calibri" w:hAnsi="Calibri" w:cs="Calibri"/>
         </w:rPr>
@@ -3942,17 +3970,15 @@
     </w:p>
     <w:p>
       <w:pPr>
-        <w:spacing w:line="240" w:lineRule="auto"/>
-        <w:rPr>
-          <w:rFonts w:ascii="Georgia" w:eastAsia="Georgia" w:hAnsi="Georgia" w:cs="Georgia"/>
-          <w:sz w:val="24"/>
-          <w:szCs w:val="24"/>
-        </w:rPr>
-      </w:pPr>
-    </w:p>
-    <w:p>
-      <w:pPr>
-        <w:spacing w:line="240" w:lineRule="auto"/>
+        <w:rPr>
+          <w:rFonts w:ascii="Georgia" w:eastAsia="Georgia" w:hAnsi="Georgia" w:cs="Georgia"/>
+          <w:sz w:val="24"/>
+          <w:szCs w:val="24"/>
+        </w:rPr>
+      </w:pPr>
+    </w:p>
+    <w:p>
+      <w:pPr>
         <w:rPr>
           <w:rFonts w:ascii="Georgia" w:eastAsia="Georgia" w:hAnsi="Georgia" w:cs="Georgia"/>
           <w:sz w:val="24"/>
@@ -3971,7 +3997,6 @@
     <w:p>
       <w:pPr>
         <w:widowControl w:val="0"/>
-        <w:spacing w:line="240" w:lineRule="auto"/>
         <w:rPr>
           <w:rFonts w:ascii="Georgia" w:eastAsia="Georgia" w:hAnsi="Georgia" w:cs="Georgia"/>
           <w:sz w:val="24"/>
@@ -3981,9 +4006,9 @@
     </w:p>
     <w:p/>
     <w:sectPr>
-      <w:footerReference w:type="default" r:id="rId9"/>
-      <w:headerReference w:type="first" r:id="rId10"/>
-      <w:footerReference w:type="first" r:id="rId11"/>
+      <w:footerReference w:type="default" r:id="rId42"/>
+      <w:headerReference w:type="first" r:id="rId43"/>
+      <w:footerReference w:type="first" r:id="rId44"/>
       <w:pgSz w:w="12240" w:h="15840"/>
       <w:pgMar w:top="1440" w:right="1440" w:bottom="1440" w:left="1440" w:header="720" w:footer="720" w:gutter="0"/>
       <w:pgNumType w:start="1"/>
@@ -3998,9 +4023,6 @@
 <w:endnotes xmlns:wpc="http://schemas.microsoft.com/office/word/2010/wordprocessingCanvas" xmlns:cx="http://schemas.microsoft.com/office/drawing/2014/chartex" xmlns:cx1="http://schemas.microsoft.com/office/drawing/2015/9/8/chartex" xmlns:cx2="http://schemas.microsoft.com/office/drawing/2015/10/21/chartex" xmlns:cx3="http://schemas.microsoft.com/office/drawing/2016/5/9/chartex" xmlns:cx4="http://schemas.microsoft.com/office/drawing/2016/5/10/chartex" xmlns:cx5="http://schemas.microsoft.com/office/drawing/2016/5/11/chartex" xmlns:cx6="http://schemas.microsoft.com/office/drawing/2016/5/12/chartex" xmlns:cx7="http://schemas.microsoft.com/office/drawing/2016/5/13/chartex" xmlns:cx8="http://schemas.microsoft.com/office/drawing/2016/5/14/chartex" xmlns:mc="http://schemas.openxmlformats.org/markup-compatibility/2006" xmlns:aink="http://schemas.microsoft.com/office/drawing/2016/ink" xmlns:am3d="http://schemas.microsoft.com/office/drawing/2017/model3d" xmlns:o="urn:schemas-microsoft-com:office:office" xmlns:oel="http://schemas.microsoft.com/office/2019/extlst" xmlns:r="http://schemas.openxmlformats.org/officeDocument/2006/relationships" xmlns:m="http://schemas.openxmlformats.org/officeDocument/2006/math" xmlns:v="urn:schemas-microsoft-com:vml" xmlns:wp14="http://schemas.microsoft.com/office/word/2010/wordprocessingDrawing" xmlns:wp="http://schemas.openxmlformats.org/drawingml/2006/wordprocessingDrawing" xmlns:w10="urn:schemas-microsoft-com:office:word" xmlns:w="http://schemas.openxmlformats.org/wordprocessingml/2006/main" xmlns:w14="http://schemas.microsoft.com/office/word/2010/wordml" xmlns:w15="http://schemas.microsoft.com/office/word/2012/wordml" xmlns:w16cex="http://schemas.microsoft.com/office/word/2018/wordml/cex" xmlns:w16cid="http://schemas.microsoft.com/office/word/2016/wordml/cid" xmlns:w16="http://schemas.microsoft.com/office/word/2018/wordml" xmlns:w16du="http://schemas.microsoft.com/office/word/2023/wordml/word16du" xmlns:w16sdtdh="http://schemas.microsoft.com/office/word/2020/wordml/sdtdatahash" xmlns:w16sdtfl="http://schemas.microsoft.com/office/word/2024/wordml/sdtformatlock" xmlns:w16se="http://schemas.microsoft.com/office/word/2015/wordml/symex" xmlns:wpg="http://schemas.microsoft.com/office/word/2010/wordprocessingGroup" xmlns:wpi="http://schemas.microsoft.com/office/word/2010/wordprocessingInk" xmlns:wne="http://schemas.microsoft.com/office/word/2006/wordml" xmlns:wps="http://schemas.microsoft.com/office/word/2010/wordprocessingShape" mc:Ignorable="w14 w15 w16se w16cid w16 w16cex w16sdtdh w16sdtfl w16du wp14">
   <w:endnote w:type="separator" w:id="-1">
     <w:p>
-      <w:pPr>
-        <w:spacing w:line="240" w:lineRule="auto"/>
-      </w:pPr>
       <w:r>
         <w:separator/>
       </w:r>
@@ -4009,9 +4031,6 @@
   </w:endnote>
   <w:endnote w:type="continuationSeparator" w:id="0">
     <w:p>
-      <w:pPr>
-        <w:spacing w:line="240" w:lineRule="auto"/>
-      </w:pPr>
       <w:r>
         <w:continuationSeparator/>
       </w:r>
@@ -4111,9 +4130,6 @@
 <w:footnotes xmlns:wpc="http://schemas.microsoft.com/office/word/2010/wordprocessingCanvas" xmlns:cx="http://schemas.microsoft.com/office/drawing/2014/chartex" xmlns:cx1="http://schemas.microsoft.com/office/drawing/2015/9/8/chartex" xmlns:cx2="http://schemas.microsoft.com/office/drawing/2015/10/21/chartex" xmlns:cx3="http://schemas.microsoft.com/office/drawing/2016/5/9/chartex" xmlns:cx4="http://schemas.microsoft.com/office/drawing/2016/5/10/chartex" xmlns:cx5="http://schemas.microsoft.com/office/drawing/2016/5/11/chartex" xmlns:cx6="http://schemas.microsoft.com/office/drawing/2016/5/12/chartex" xmlns:cx7="http://schemas.microsoft.com/office/drawing/2016/5/13/chartex" xmlns:cx8="http://schemas.microsoft.com/office/drawing/2016/5/14/chartex" xmlns:mc="http://schemas.openxmlformats.org/markup-compatibility/2006" xmlns:aink="http://schemas.microsoft.com/office/drawing/2016/ink" xmlns:am3d="http://schemas.microsoft.com/office/drawing/2017/model3d" xmlns:o="urn:schemas-microsoft-com:office:office" xmlns:oel="http://schemas.microsoft.com/office/2019/extlst" xmlns:r="http://schemas.openxmlformats.org/officeDocument/2006/relationships" xmlns:m="http://schemas.openxmlformats.org/officeDocument/2006/math" xmlns:v="urn:schemas-microsoft-com:vml" xmlns:wp14="http://schemas.microsoft.com/office/word/2010/wordprocessingDrawing" xmlns:wp="http://schemas.openxmlformats.org/drawingml/2006/wordprocessingDrawing" xmlns:w10="urn:schemas-microsoft-com:office:word" xmlns:w="http://schemas.openxmlformats.org/wordprocessingml/2006/main" xmlns:w14="http://schemas.microsoft.com/office/word/2010/wordml" xmlns:w15="http://schemas.microsoft.com/office/word/2012/wordml" xmlns:w16cex="http://schemas.microsoft.com/office/word/2018/wordml/cex" xmlns:w16cid="http://schemas.microsoft.com/office/word/2016/wordml/cid" xmlns:w16="http://schemas.microsoft.com/office/word/2018/wordml" xmlns:w16du="http://schemas.microsoft.com/office/word/2023/wordml/word16du" xmlns:w16sdtdh="http://schemas.microsoft.com/office/word/2020/wordml/sdtdatahash" xmlns:w16sdtfl="http://schemas.microsoft.com/office/word/2024/wordml/sdtformatlock" xmlns:w16se="http://schemas.microsoft.com/office/word/2015/wordml/symex" xmlns:wpg="http://schemas.microsoft.com/office/word/2010/wordprocessingGroup" xmlns:wpi="http://schemas.microsoft.com/office/word/2010/wordprocessingInk" xmlns:wne="http://schemas.microsoft.com/office/word/2006/wordml" xmlns:wps="http://schemas.microsoft.com/office/word/2010/wordprocessingShape" mc:Ignorable="w14 w15 w16se w16cid w16 w16cex w16sdtdh w16sdtfl w16du wp14">
   <w:footnote w:type="separator" w:id="-1">
     <w:p>
-      <w:pPr>
-        <w:spacing w:line="240" w:lineRule="auto"/>
-      </w:pPr>
       <w:r>
         <w:separator/>
       </w:r>
@@ -4122,9 +4138,6 @@
   </w:footnote>
   <w:footnote w:type="continuationSeparator" w:id="0">
     <w:p>
-      <w:pPr>
-        <w:spacing w:line="240" w:lineRule="auto"/>
-      </w:pPr>
       <w:r>
         <w:continuationSeparator/>
       </w:r>
@@ -4142,7 +4155,6 @@
         <w:tab w:val="center" w:pos="4680"/>
         <w:tab w:val="right" w:pos="9360"/>
       </w:tabs>
-      <w:spacing w:line="240" w:lineRule="auto"/>
       <w:rPr>
         <w:rFonts w:ascii="Georgia" w:eastAsia="Georgia" w:hAnsi="Georgia" w:cs="Georgia"/>
         <w:sz w:val="24"/>
@@ -4157,7 +4169,7 @@
         <w:szCs w:val="24"/>
       </w:rPr>
       <w:drawing>
-        <wp:inline distT="114300" distB="114300" distL="114300" distR="114300" wp14:anchorId="0E792113" wp14:editId="57F694D7">
+        <wp:inline distT="114300" distB="114300" distL="114300" distR="114300" wp14:anchorId="6CF30914" wp14:editId="42B034F5">
           <wp:extent cx="2062163" cy="935070"/>
           <wp:effectExtent l="0" t="0" r="0" b="0"/>
           <wp:docPr id="1" name="image2.png" descr="A picture containing shape&#10;&#10;Description automatically generated"/>
@@ -4199,7 +4211,6 @@
         <w:tab w:val="center" w:pos="4680"/>
         <w:tab w:val="right" w:pos="9360"/>
       </w:tabs>
-      <w:spacing w:line="240" w:lineRule="auto"/>
       <w:rPr>
         <w:rFonts w:ascii="Georgia" w:eastAsia="Georgia" w:hAnsi="Georgia" w:cs="Georgia"/>
         <w:sz w:val="24"/>
@@ -4221,7 +4232,6 @@
         <w:tab w:val="center" w:pos="4680"/>
         <w:tab w:val="right" w:pos="9360"/>
       </w:tabs>
-      <w:spacing w:line="240" w:lineRule="auto"/>
       <w:rPr>
         <w:rFonts w:ascii="Georgia" w:eastAsia="Georgia" w:hAnsi="Georgia" w:cs="Georgia"/>
         <w:sz w:val="24"/>
@@ -4243,7 +4253,6 @@
         <w:tab w:val="center" w:pos="4680"/>
         <w:tab w:val="right" w:pos="9360"/>
       </w:tabs>
-      <w:spacing w:line="240" w:lineRule="auto"/>
       <w:rPr>
         <w:rFonts w:ascii="Georgia" w:eastAsia="Georgia" w:hAnsi="Georgia" w:cs="Georgia"/>
         <w:sz w:val="24"/>
@@ -4269,7 +4278,6 @@
         <w:tab w:val="center" w:pos="4680"/>
         <w:tab w:val="right" w:pos="9360"/>
       </w:tabs>
-      <w:spacing w:line="240" w:lineRule="auto"/>
     </w:pPr>
     <w:hyperlink r:id="rId3">
       <w:r>
@@ -5584,7 +5592,6 @@
         <w:tab w:val="center" w:pos="4680"/>
         <w:tab w:val="right" w:pos="9360"/>
       </w:tabs>
-      <w:spacing w:line="240" w:lineRule="auto"/>
     </w:pPr>
   </w:style>
   <w:style w:type="character" w:customStyle="1" w:styleId="HeaderChar">
@@ -5606,7 +5613,6 @@
         <w:tab w:val="center" w:pos="4680"/>
         <w:tab w:val="right" w:pos="9360"/>
       </w:tabs>
-      <w:spacing w:line="240" w:lineRule="auto"/>
     </w:pPr>
   </w:style>
   <w:style w:type="character" w:customStyle="1" w:styleId="FooterChar">
@@ -5626,7 +5632,6 @@
       <w:numPr>
         <w:numId w:val="3"/>
       </w:numPr>
-      <w:spacing w:line="240" w:lineRule="auto"/>
     </w:pPr>
     <w:rPr>
       <w:rFonts w:ascii="Georgia" w:eastAsia="Georgia" w:hAnsi="Georgia" w:cs="Georgia"/>

</xml_diff>